<commit_message>
Added notes up to chapter 3 of the course Statistical Learning from StanfordOnline
</commit_message>
<xml_diff>
--- a/Literature/course-standford-statistical-learning/Notes_Statistical_Learning_StanfordOnline.docx
+++ b/Literature/course-standford-statistical-learning/Notes_Statistical_Learning_StanfordOnline.docx
@@ -21,6 +21,16 @@
           <w:lang w:val="en-GB"/>
         </w:rPr>
         <w:t>Chapter 2</w:t>
+      </w:r>
+      <w:r>
+        <w:rPr>
+          <w:b/>
+          <w:bCs/>
+          <w:sz w:val="44"/>
+          <w:szCs w:val="44"/>
+          <w:lang w:val="en-GB"/>
+        </w:rPr>
+        <w:t>: Overview of Statistical Learning</w:t>
       </w:r>
     </w:p>
     <w:p>
@@ -1179,29 +1189,7 @@
           <w:lang w:val="en-GB"/>
         </w:rPr>
         <w:lastRenderedPageBreak/>
-        <w:t xml:space="preserve">2.3 Model Selection and Bias-Variance </w:t>
-      </w:r>
-      <w:proofErr w:type="spellStart"/>
-      <w:r>
-        <w:rPr>
-          <w:rFonts w:eastAsiaTheme="minorEastAsia"/>
-          <w:sz w:val="40"/>
-          <w:szCs w:val="40"/>
-          <w:u w:val="single"/>
-          <w:lang w:val="en-GB"/>
-        </w:rPr>
-        <w:t>Tradeoff</w:t>
-      </w:r>
-      <w:proofErr w:type="spellEnd"/>
-      <w:r>
-        <w:rPr>
-          <w:rFonts w:eastAsiaTheme="minorEastAsia"/>
-          <w:sz w:val="40"/>
-          <w:szCs w:val="40"/>
-          <w:u w:val="single"/>
-          <w:lang w:val="en-GB"/>
-        </w:rPr>
-        <w:t xml:space="preserve">  </w:t>
+        <w:t xml:space="preserve">2.3 Model Selection and Bias-Variance Tradeoff  </w:t>
       </w:r>
     </w:p>
     <w:p>
@@ -2052,17 +2040,7 @@
                 <w:rFonts w:ascii="Cambria Math" w:eastAsiaTheme="minorEastAsia" w:hAnsi="Cambria Math"/>
                 <w:lang w:val="en-GB"/>
               </w:rPr>
-              <m:t>T</m:t>
-            </m:r>
-            <m:r>
-              <m:rPr>
-                <m:sty m:val="p"/>
-              </m:rPr>
-              <w:rPr>
-                <w:rFonts w:ascii="Cambria Math" w:eastAsiaTheme="minorEastAsia" w:hAnsi="Cambria Math"/>
-                <w:lang w:val="en-GB"/>
-              </w:rPr>
-              <m:t>e</m:t>
+              <m:t>Te</m:t>
             </m:r>
           </m:sub>
         </m:sSub>
@@ -2116,17 +2094,7 @@
                 <w:rFonts w:ascii="Cambria Math" w:eastAsiaTheme="minorEastAsia" w:hAnsi="Cambria Math"/>
                 <w:lang w:val="en-GB"/>
               </w:rPr>
-              <m:t>T</m:t>
-            </m:r>
-            <m:r>
-              <m:rPr>
-                <m:sty m:val="p"/>
-              </m:rPr>
-              <w:rPr>
-                <w:rFonts w:ascii="Cambria Math" w:eastAsiaTheme="minorEastAsia" w:hAnsi="Cambria Math"/>
-                <w:lang w:val="en-GB"/>
-              </w:rPr>
-              <m:t>e</m:t>
+              <m:t>Te</m:t>
             </m:r>
           </m:sub>
         </m:sSub>
@@ -2225,20 +2193,8 @@
           <w:i/>
           <w:lang w:val="en-GB"/>
         </w:rPr>
-        <w:t xml:space="preserve">Bias-Variance </w:t>
-      </w:r>
-      <w:proofErr w:type="spellStart"/>
-      <w:r>
-        <w:rPr>
-          <w:rFonts w:eastAsiaTheme="minorEastAsia"/>
-          <w:b/>
-          <w:bCs/>
-          <w:i/>
-          <w:lang w:val="en-GB"/>
-        </w:rPr>
-        <w:t>Tradeoff</w:t>
-      </w:r>
-      <w:proofErr w:type="spellEnd"/>
+        <w:t>Bias-Variance Tradeoff</w:t>
+      </w:r>
       <w:r>
         <w:rPr>
           <w:rFonts w:eastAsiaTheme="minorEastAsia"/>
@@ -3473,17 +3429,7 @@
                   <w:rFonts w:ascii="Cambria Math" w:eastAsiaTheme="minorEastAsia" w:hAnsi="Cambria Math"/>
                   <w:lang w:val="en-GB"/>
                 </w:rPr>
-                <m:t>E</m:t>
-              </m:r>
-              <m:r>
-                <m:rPr>
-                  <m:sty m:val="p"/>
-                </m:rPr>
-                <w:rPr>
-                  <w:rFonts w:ascii="Cambria Math" w:eastAsiaTheme="minorEastAsia" w:hAnsi="Cambria Math"/>
-                  <w:lang w:val="en-GB"/>
-                </w:rPr>
-                <m:t>rr</m:t>
+                <m:t>Err</m:t>
               </m:r>
             </m:e>
             <m:sub>
@@ -3859,6 +3805,3783 @@
         </w:rPr>
         <w:t>.</w:t>
       </w:r>
+    </w:p>
+    <w:p>
+      <w:pPr>
+        <w:jc w:val="both"/>
+        <w:rPr>
+          <w:rFonts w:eastAsiaTheme="minorEastAsia"/>
+          <w:lang w:val="en-GB"/>
+        </w:rPr>
+      </w:pPr>
+    </w:p>
+    <w:p>
+      <w:pPr>
+        <w:jc w:val="both"/>
+        <w:rPr>
+          <w:rFonts w:eastAsiaTheme="minorEastAsia"/>
+          <w:b/>
+          <w:bCs/>
+          <w:sz w:val="44"/>
+          <w:szCs w:val="44"/>
+          <w:lang w:val="en-GB"/>
+        </w:rPr>
+      </w:pPr>
+      <w:r>
+        <w:rPr>
+          <w:rFonts w:eastAsiaTheme="minorEastAsia"/>
+          <w:b/>
+          <w:bCs/>
+          <w:sz w:val="44"/>
+          <w:szCs w:val="44"/>
+          <w:lang w:val="en-GB"/>
+        </w:rPr>
+        <w:lastRenderedPageBreak/>
+        <w:t>Chapter 3</w:t>
+      </w:r>
+      <w:r>
+        <w:rPr>
+          <w:rFonts w:eastAsiaTheme="minorEastAsia"/>
+          <w:b/>
+          <w:bCs/>
+          <w:sz w:val="44"/>
+          <w:szCs w:val="44"/>
+          <w:lang w:val="en-GB"/>
+        </w:rPr>
+        <w:t>: Linear Regression</w:t>
+      </w:r>
+    </w:p>
+    <w:p>
+      <w:pPr>
+        <w:jc w:val="both"/>
+        <w:rPr>
+          <w:rFonts w:eastAsiaTheme="minorEastAsia"/>
+          <w:sz w:val="40"/>
+          <w:szCs w:val="40"/>
+          <w:u w:val="single"/>
+          <w:lang w:val="en-GB"/>
+        </w:rPr>
+      </w:pPr>
+      <w:r>
+        <w:rPr>
+          <w:rFonts w:eastAsiaTheme="minorEastAsia"/>
+          <w:sz w:val="40"/>
+          <w:szCs w:val="40"/>
+          <w:u w:val="single"/>
+          <w:lang w:val="en-GB"/>
+        </w:rPr>
+        <w:t>3.1 Simple Linear Regression</w:t>
+      </w:r>
+    </w:p>
+    <w:p>
+      <w:pPr>
+        <w:pStyle w:val="ListParagraph"/>
+        <w:numPr>
+          <w:ilvl w:val="0"/>
+          <w:numId w:val="4"/>
+        </w:numPr>
+        <w:jc w:val="both"/>
+        <w:rPr>
+          <w:rFonts w:eastAsiaTheme="minorEastAsia"/>
+          <w:i/>
+          <w:lang w:val="en-GB"/>
+        </w:rPr>
+      </w:pPr>
+      <w:r>
+        <w:rPr>
+          <w:rFonts w:eastAsiaTheme="minorEastAsia"/>
+          <w:iCs/>
+          <w:lang w:val="en-GB"/>
+        </w:rPr>
+        <w:t>Linear</w:t>
+      </w:r>
+      <w:r>
+        <w:rPr>
+          <w:rFonts w:eastAsiaTheme="minorEastAsia"/>
+          <w:iCs/>
+          <w:lang w:val="en-GB"/>
+        </w:rPr>
+        <w:t xml:space="preserve"> regression is a simple approach to </w:t>
+      </w:r>
+      <w:r>
+        <w:rPr>
+          <w:rFonts w:eastAsiaTheme="minorEastAsia"/>
+          <w:b/>
+          <w:bCs/>
+          <w:i/>
+          <w:lang w:val="en-GB"/>
+        </w:rPr>
+        <w:t>Supervised Learning</w:t>
+      </w:r>
+      <w:r>
+        <w:rPr>
+          <w:rFonts w:eastAsiaTheme="minorEastAsia"/>
+          <w:iCs/>
+          <w:lang w:val="en-GB"/>
+        </w:rPr>
+        <w:t xml:space="preserve"> (it is based on the assumption that the dependence of </w:t>
+      </w:r>
+      <m:oMath>
+        <m:r>
+          <w:rPr>
+            <w:rFonts w:ascii="Cambria Math" w:eastAsiaTheme="minorEastAsia" w:hAnsi="Cambria Math"/>
+            <w:lang w:val="en-GB"/>
+          </w:rPr>
+          <m:t>Y</m:t>
+        </m:r>
+      </m:oMath>
+      <w:r>
+        <w:rPr>
+          <w:rFonts w:eastAsiaTheme="minorEastAsia"/>
+          <w:iCs/>
+          <w:lang w:val="en-GB"/>
+        </w:rPr>
+        <w:t xml:space="preserve"> on </w:t>
+      </w:r>
+      <m:oMath>
+        <m:r>
+          <w:rPr>
+            <w:rFonts w:ascii="Cambria Math" w:eastAsiaTheme="minorEastAsia" w:hAnsi="Cambria Math"/>
+            <w:lang w:val="en-GB"/>
+          </w:rPr>
+          <m:t>X</m:t>
+        </m:r>
+      </m:oMath>
+      <w:r>
+        <w:rPr>
+          <w:rFonts w:eastAsiaTheme="minorEastAsia"/>
+          <w:iCs/>
+          <w:lang w:val="en-GB"/>
+        </w:rPr>
+        <w:t xml:space="preserve"> is linear). </w:t>
+      </w:r>
+    </w:p>
+    <w:p>
+      <w:pPr>
+        <w:pStyle w:val="ListParagraph"/>
+        <w:numPr>
+          <w:ilvl w:val="0"/>
+          <w:numId w:val="4"/>
+        </w:numPr>
+        <w:jc w:val="both"/>
+        <w:rPr>
+          <w:rFonts w:eastAsiaTheme="minorEastAsia"/>
+          <w:i/>
+          <w:lang w:val="en-GB"/>
+        </w:rPr>
+      </w:pPr>
+      <w:r>
+        <w:rPr>
+          <w:rFonts w:eastAsiaTheme="minorEastAsia"/>
+          <w:iCs/>
+          <w:lang w:val="en-GB"/>
+        </w:rPr>
+        <w:t>Simplest case of linear regression is a model with a single predictor:</w:t>
+      </w:r>
+    </w:p>
+    <w:p>
+      <w:pPr>
+        <w:pStyle w:val="ListParagraph"/>
+        <w:jc w:val="both"/>
+        <w:rPr>
+          <w:rFonts w:eastAsiaTheme="minorEastAsia"/>
+          <w:iCs/>
+          <w:lang w:val="en-GB"/>
+        </w:rPr>
+      </w:pPr>
+    </w:p>
+    <w:p>
+      <w:pPr>
+        <w:pStyle w:val="ListParagraph"/>
+        <w:jc w:val="both"/>
+        <w:rPr>
+          <w:rFonts w:eastAsiaTheme="minorEastAsia"/>
+          <w:i/>
+          <w:lang w:val="en-GB"/>
+        </w:rPr>
+      </w:pPr>
+      <m:oMathPara>
+        <m:oMath>
+          <m:r>
+            <w:rPr>
+              <w:rFonts w:ascii="Cambria Math" w:eastAsiaTheme="minorEastAsia" w:hAnsi="Cambria Math"/>
+              <w:lang w:val="en-GB"/>
+            </w:rPr>
+            <m:t>Y=</m:t>
+          </m:r>
+          <m:sSub>
+            <m:sSubPr>
+              <m:ctrlPr>
+                <w:rPr>
+                  <w:rFonts w:ascii="Cambria Math" w:eastAsiaTheme="minorEastAsia" w:hAnsi="Cambria Math"/>
+                  <w:i/>
+                  <w:lang w:val="en-GB"/>
+                </w:rPr>
+              </m:ctrlPr>
+            </m:sSubPr>
+            <m:e>
+              <m:r>
+                <w:rPr>
+                  <w:rFonts w:ascii="Cambria Math" w:eastAsiaTheme="minorEastAsia" w:hAnsi="Cambria Math"/>
+                  <w:lang w:val="en-GB"/>
+                </w:rPr>
+                <m:t>β</m:t>
+              </m:r>
+            </m:e>
+            <m:sub>
+              <m:r>
+                <w:rPr>
+                  <w:rFonts w:ascii="Cambria Math" w:eastAsiaTheme="minorEastAsia" w:hAnsi="Cambria Math"/>
+                  <w:lang w:val="en-GB"/>
+                </w:rPr>
+                <m:t>0</m:t>
+              </m:r>
+            </m:sub>
+          </m:sSub>
+          <m:r>
+            <w:rPr>
+              <w:rFonts w:ascii="Cambria Math" w:eastAsiaTheme="minorEastAsia" w:hAnsi="Cambria Math"/>
+              <w:lang w:val="en-GB"/>
+            </w:rPr>
+            <m:t>+</m:t>
+          </m:r>
+          <m:sSub>
+            <m:sSubPr>
+              <m:ctrlPr>
+                <w:rPr>
+                  <w:rFonts w:ascii="Cambria Math" w:eastAsiaTheme="minorEastAsia" w:hAnsi="Cambria Math"/>
+                  <w:i/>
+                  <w:lang w:val="en-GB"/>
+                </w:rPr>
+              </m:ctrlPr>
+            </m:sSubPr>
+            <m:e>
+              <m:r>
+                <w:rPr>
+                  <w:rFonts w:ascii="Cambria Math" w:eastAsiaTheme="minorEastAsia" w:hAnsi="Cambria Math"/>
+                  <w:lang w:val="en-GB"/>
+                </w:rPr>
+                <m:t>β</m:t>
+              </m:r>
+            </m:e>
+            <m:sub>
+              <m:r>
+                <w:rPr>
+                  <w:rFonts w:ascii="Cambria Math" w:eastAsiaTheme="minorEastAsia" w:hAnsi="Cambria Math"/>
+                  <w:lang w:val="en-GB"/>
+                </w:rPr>
+                <m:t>1</m:t>
+              </m:r>
+            </m:sub>
+          </m:sSub>
+          <m:r>
+            <w:rPr>
+              <w:rFonts w:ascii="Cambria Math" w:eastAsiaTheme="minorEastAsia" w:hAnsi="Cambria Math"/>
+              <w:lang w:val="en-GB"/>
+            </w:rPr>
+            <m:t>X+ϵ</m:t>
+          </m:r>
+        </m:oMath>
+      </m:oMathPara>
+    </w:p>
+    <w:p>
+      <w:pPr>
+        <w:pStyle w:val="ListParagraph"/>
+        <w:jc w:val="both"/>
+        <w:rPr>
+          <w:rFonts w:eastAsiaTheme="minorEastAsia"/>
+          <w:i/>
+          <w:lang w:val="en-GB"/>
+        </w:rPr>
+      </w:pPr>
+    </w:p>
+    <w:p>
+      <w:pPr>
+        <w:pStyle w:val="ListParagraph"/>
+        <w:jc w:val="both"/>
+        <w:rPr>
+          <w:rFonts w:eastAsiaTheme="minorEastAsia"/>
+          <w:iCs/>
+          <w:lang w:val="en-GB"/>
+        </w:rPr>
+      </w:pPr>
+      <w:r>
+        <w:rPr>
+          <w:rFonts w:eastAsiaTheme="minorEastAsia"/>
+          <w:iCs/>
+          <w:lang w:val="en-GB"/>
+        </w:rPr>
+        <w:t>When the model coefficients have been estimated, the output can be predicted by:</w:t>
+      </w:r>
+    </w:p>
+    <w:p>
+      <w:pPr>
+        <w:pStyle w:val="ListParagraph"/>
+        <w:jc w:val="both"/>
+        <w:rPr>
+          <w:rFonts w:eastAsiaTheme="minorEastAsia"/>
+          <w:iCs/>
+          <w:lang w:val="en-GB"/>
+        </w:rPr>
+      </w:pPr>
+    </w:p>
+    <w:p>
+      <w:pPr>
+        <w:pStyle w:val="ListParagraph"/>
+        <w:jc w:val="both"/>
+        <w:rPr>
+          <w:rFonts w:eastAsiaTheme="minorEastAsia"/>
+          <w:iCs/>
+          <w:lang w:val="en-GB"/>
+        </w:rPr>
+      </w:pPr>
+      <m:oMathPara>
+        <m:oMath>
+          <m:acc>
+            <m:accPr>
+              <m:ctrlPr>
+                <w:rPr>
+                  <w:rFonts w:ascii="Cambria Math" w:eastAsiaTheme="minorEastAsia" w:hAnsi="Cambria Math"/>
+                  <w:i/>
+                  <w:iCs/>
+                  <w:lang w:val="en-GB"/>
+                </w:rPr>
+              </m:ctrlPr>
+            </m:accPr>
+            <m:e>
+              <m:r>
+                <w:rPr>
+                  <w:rFonts w:ascii="Cambria Math" w:eastAsiaTheme="minorEastAsia" w:hAnsi="Cambria Math"/>
+                  <w:lang w:val="en-GB"/>
+                </w:rPr>
+                <m:t>y</m:t>
+              </m:r>
+            </m:e>
+          </m:acc>
+          <m:r>
+            <w:rPr>
+              <w:rFonts w:ascii="Cambria Math" w:eastAsiaTheme="minorEastAsia" w:hAnsi="Cambria Math"/>
+              <w:lang w:val="en-GB"/>
+            </w:rPr>
+            <m:t>=</m:t>
+          </m:r>
+          <m:sSub>
+            <m:sSubPr>
+              <m:ctrlPr>
+                <w:rPr>
+                  <w:rFonts w:ascii="Cambria Math" w:eastAsiaTheme="minorEastAsia" w:hAnsi="Cambria Math"/>
+                  <w:i/>
+                  <w:iCs/>
+                  <w:lang w:val="en-GB"/>
+                </w:rPr>
+              </m:ctrlPr>
+            </m:sSubPr>
+            <m:e>
+              <m:acc>
+                <m:accPr>
+                  <m:ctrlPr>
+                    <w:rPr>
+                      <w:rFonts w:ascii="Cambria Math" w:eastAsiaTheme="minorEastAsia" w:hAnsi="Cambria Math"/>
+                      <w:i/>
+                      <w:iCs/>
+                      <w:lang w:val="en-GB"/>
+                    </w:rPr>
+                  </m:ctrlPr>
+                </m:accPr>
+                <m:e>
+                  <m:r>
+                    <w:rPr>
+                      <w:rFonts w:ascii="Cambria Math" w:eastAsiaTheme="minorEastAsia" w:hAnsi="Cambria Math"/>
+                      <w:lang w:val="en-GB"/>
+                    </w:rPr>
+                    <m:t>β</m:t>
+                  </m:r>
+                </m:e>
+              </m:acc>
+            </m:e>
+            <m:sub>
+              <m:r>
+                <w:rPr>
+                  <w:rFonts w:ascii="Cambria Math" w:eastAsiaTheme="minorEastAsia" w:hAnsi="Cambria Math"/>
+                  <w:lang w:val="en-GB"/>
+                </w:rPr>
+                <m:t>0</m:t>
+              </m:r>
+            </m:sub>
+          </m:sSub>
+          <m:r>
+            <w:rPr>
+              <w:rFonts w:ascii="Cambria Math" w:eastAsiaTheme="minorEastAsia" w:hAnsi="Cambria Math"/>
+              <w:lang w:val="en-GB"/>
+            </w:rPr>
+            <m:t>+</m:t>
+          </m:r>
+          <m:sSub>
+            <m:sSubPr>
+              <m:ctrlPr>
+                <w:rPr>
+                  <w:rFonts w:ascii="Cambria Math" w:eastAsiaTheme="minorEastAsia" w:hAnsi="Cambria Math"/>
+                  <w:i/>
+                  <w:iCs/>
+                  <w:lang w:val="en-GB"/>
+                </w:rPr>
+              </m:ctrlPr>
+            </m:sSubPr>
+            <m:e>
+              <m:acc>
+                <m:accPr>
+                  <m:ctrlPr>
+                    <w:rPr>
+                      <w:rFonts w:ascii="Cambria Math" w:eastAsiaTheme="minorEastAsia" w:hAnsi="Cambria Math"/>
+                      <w:i/>
+                      <w:iCs/>
+                      <w:lang w:val="en-GB"/>
+                    </w:rPr>
+                  </m:ctrlPr>
+                </m:accPr>
+                <m:e>
+                  <m:r>
+                    <w:rPr>
+                      <w:rFonts w:ascii="Cambria Math" w:eastAsiaTheme="minorEastAsia" w:hAnsi="Cambria Math"/>
+                      <w:lang w:val="en-GB"/>
+                    </w:rPr>
+                    <m:t>β</m:t>
+                  </m:r>
+                </m:e>
+              </m:acc>
+            </m:e>
+            <m:sub>
+              <m:r>
+                <w:rPr>
+                  <w:rFonts w:ascii="Cambria Math" w:eastAsiaTheme="minorEastAsia" w:hAnsi="Cambria Math"/>
+                  <w:lang w:val="en-GB"/>
+                </w:rPr>
+                <m:t>1</m:t>
+              </m:r>
+            </m:sub>
+          </m:sSub>
+          <m:r>
+            <w:rPr>
+              <w:rFonts w:ascii="Cambria Math" w:eastAsiaTheme="minorEastAsia" w:hAnsi="Cambria Math"/>
+              <w:lang w:val="en-GB"/>
+            </w:rPr>
+            <m:t>x</m:t>
+          </m:r>
+        </m:oMath>
+      </m:oMathPara>
+    </w:p>
+    <w:p>
+      <w:pPr>
+        <w:pStyle w:val="ListParagraph"/>
+        <w:jc w:val="both"/>
+        <w:rPr>
+          <w:rFonts w:eastAsiaTheme="minorEastAsia"/>
+          <w:iCs/>
+          <w:lang w:val="en-GB"/>
+        </w:rPr>
+      </w:pPr>
+    </w:p>
+    <w:p>
+      <w:pPr>
+        <w:pStyle w:val="ListParagraph"/>
+        <w:numPr>
+          <w:ilvl w:val="0"/>
+          <w:numId w:val="4"/>
+        </w:numPr>
+        <w:jc w:val="both"/>
+        <w:rPr>
+          <w:rFonts w:eastAsiaTheme="minorEastAsia"/>
+          <w:iCs/>
+          <w:lang w:val="en-GB"/>
+        </w:rPr>
+      </w:pPr>
+      <w:r>
+        <w:rPr>
+          <w:rFonts w:eastAsiaTheme="minorEastAsia"/>
+          <w:iCs/>
+          <w:lang w:val="en-GB"/>
+        </w:rPr>
+        <w:t xml:space="preserve">The best values for the parameters can be estimated by </w:t>
+      </w:r>
+      <w:r>
+        <w:rPr>
+          <w:rFonts w:eastAsiaTheme="minorEastAsia"/>
+          <w:b/>
+          <w:bCs/>
+          <w:i/>
+          <w:lang w:val="en-GB"/>
+        </w:rPr>
+        <w:t>least squares</w:t>
+      </w:r>
+      <w:r>
+        <w:rPr>
+          <w:rFonts w:eastAsiaTheme="minorEastAsia"/>
+          <w:iCs/>
+          <w:lang w:val="en-GB"/>
+        </w:rPr>
+        <w:t xml:space="preserve">. </w:t>
+      </w:r>
+    </w:p>
+    <w:p>
+      <w:pPr>
+        <w:pStyle w:val="ListParagraph"/>
+        <w:numPr>
+          <w:ilvl w:val="0"/>
+          <w:numId w:val="4"/>
+        </w:numPr>
+        <w:jc w:val="both"/>
+        <w:rPr>
+          <w:rFonts w:eastAsiaTheme="minorEastAsia"/>
+          <w:iCs/>
+          <w:lang w:val="en-GB"/>
+        </w:rPr>
+      </w:pPr>
+      <w:r>
+        <w:rPr>
+          <w:rFonts w:eastAsiaTheme="minorEastAsia"/>
+          <w:iCs/>
+          <w:lang w:val="en-GB"/>
+        </w:rPr>
+        <w:t xml:space="preserve">The </w:t>
+      </w:r>
+      <m:oMath>
+        <m:r>
+          <w:rPr>
+            <w:rFonts w:ascii="Cambria Math" w:eastAsiaTheme="minorEastAsia" w:hAnsi="Cambria Math"/>
+            <w:lang w:val="en-GB"/>
+          </w:rPr>
+          <m:t>i</m:t>
+        </m:r>
+        <m:r>
+          <m:rPr>
+            <m:sty m:val="p"/>
+          </m:rPr>
+          <w:rPr>
+            <w:rFonts w:ascii="Cambria Math" w:eastAsiaTheme="minorEastAsia" w:hAnsi="Cambria Math"/>
+            <w:lang w:val="en-GB"/>
+          </w:rPr>
+          <m:t>th</m:t>
+        </m:r>
+      </m:oMath>
+      <w:r>
+        <w:rPr>
+          <w:rFonts w:eastAsiaTheme="minorEastAsia"/>
+          <w:lang w:val="en-GB"/>
+        </w:rPr>
+        <w:t xml:space="preserve"> r</w:t>
+      </w:r>
+      <w:r>
+        <w:rPr>
+          <w:rFonts w:eastAsiaTheme="minorEastAsia"/>
+          <w:b/>
+          <w:bCs/>
+          <w:i/>
+          <w:iCs/>
+          <w:lang w:val="en-GB"/>
+        </w:rPr>
+        <w:t>esidual</w:t>
+      </w:r>
+      <w:r>
+        <w:rPr>
+          <w:rFonts w:eastAsiaTheme="minorEastAsia"/>
+          <w:lang w:val="en-GB"/>
+        </w:rPr>
+        <w:t xml:space="preserve"> </w:t>
+      </w:r>
+      <w:r>
+        <w:rPr>
+          <w:rFonts w:eastAsiaTheme="minorEastAsia"/>
+          <w:lang w:val="en-GB"/>
+        </w:rPr>
+        <w:t xml:space="preserve">(which is the discrepancy of the actual outcome with the predicted outcome) </w:t>
+      </w:r>
+      <w:r>
+        <w:rPr>
+          <w:rFonts w:eastAsiaTheme="minorEastAsia"/>
+          <w:lang w:val="en-GB"/>
+        </w:rPr>
+        <w:t xml:space="preserve">for the prediction of </w:t>
+      </w:r>
+      <m:oMath>
+        <m:r>
+          <w:rPr>
+            <w:rFonts w:ascii="Cambria Math" w:eastAsiaTheme="minorEastAsia" w:hAnsi="Cambria Math"/>
+            <w:lang w:val="en-GB"/>
+          </w:rPr>
+          <m:t>Y</m:t>
+        </m:r>
+      </m:oMath>
+      <w:r>
+        <w:rPr>
+          <w:rFonts w:eastAsiaTheme="minorEastAsia"/>
+          <w:lang w:val="en-GB"/>
+        </w:rPr>
+        <w:t xml:space="preserve"> based on the </w:t>
+      </w:r>
+      <m:oMath>
+        <m:r>
+          <w:rPr>
+            <w:rFonts w:ascii="Cambria Math" w:eastAsiaTheme="minorEastAsia" w:hAnsi="Cambria Math"/>
+            <w:lang w:val="en-GB"/>
+          </w:rPr>
+          <m:t>i</m:t>
+        </m:r>
+        <m:r>
+          <m:rPr>
+            <m:sty m:val="p"/>
+          </m:rPr>
+          <w:rPr>
+            <w:rFonts w:ascii="Cambria Math" w:eastAsiaTheme="minorEastAsia" w:hAnsi="Cambria Math"/>
+            <w:lang w:val="en-GB"/>
+          </w:rPr>
+          <m:t>th</m:t>
+        </m:r>
+      </m:oMath>
+      <w:r>
+        <w:rPr>
+          <w:rFonts w:eastAsiaTheme="minorEastAsia"/>
+          <w:iCs/>
+          <w:lang w:val="en-GB"/>
+        </w:rPr>
+        <w:t xml:space="preserve"> value of </w:t>
+      </w:r>
+      <m:oMath>
+        <m:r>
+          <w:rPr>
+            <w:rFonts w:ascii="Cambria Math" w:eastAsiaTheme="minorEastAsia" w:hAnsi="Cambria Math"/>
+            <w:lang w:val="en-GB"/>
+          </w:rPr>
+          <m:t>X</m:t>
+        </m:r>
+      </m:oMath>
+      <w:r>
+        <w:rPr>
+          <w:rFonts w:eastAsiaTheme="minorEastAsia"/>
+          <w:iCs/>
+          <w:lang w:val="en-GB"/>
+        </w:rPr>
+        <w:t xml:space="preserve"> is given by:</w:t>
+      </w:r>
+    </w:p>
+    <w:p>
+      <w:pPr>
+        <w:pStyle w:val="ListParagraph"/>
+        <w:jc w:val="both"/>
+        <w:rPr>
+          <w:rFonts w:eastAsiaTheme="minorEastAsia"/>
+          <w:iCs/>
+          <w:lang w:val="en-GB"/>
+        </w:rPr>
+      </w:pPr>
+    </w:p>
+    <w:p>
+      <w:pPr>
+        <w:pStyle w:val="ListParagraph"/>
+        <w:jc w:val="center"/>
+        <w:rPr>
+          <w:rFonts w:eastAsiaTheme="minorEastAsia"/>
+          <w:iCs/>
+          <w:lang w:val="en-GB"/>
+        </w:rPr>
+      </w:pPr>
+      <m:oMathPara>
+        <m:oMath>
+          <m:sSub>
+            <m:sSubPr>
+              <m:ctrlPr>
+                <w:rPr>
+                  <w:rFonts w:ascii="Cambria Math" w:eastAsiaTheme="minorEastAsia" w:hAnsi="Cambria Math"/>
+                  <w:i/>
+                  <w:iCs/>
+                  <w:lang w:val="en-GB"/>
+                </w:rPr>
+              </m:ctrlPr>
+            </m:sSubPr>
+            <m:e>
+              <m:r>
+                <w:rPr>
+                  <w:rFonts w:ascii="Cambria Math" w:eastAsiaTheme="minorEastAsia" w:hAnsi="Cambria Math"/>
+                  <w:lang w:val="en-GB"/>
+                </w:rPr>
+                <m:t>e</m:t>
+              </m:r>
+            </m:e>
+            <m:sub>
+              <m:r>
+                <w:rPr>
+                  <w:rFonts w:ascii="Cambria Math" w:eastAsiaTheme="minorEastAsia" w:hAnsi="Cambria Math"/>
+                  <w:lang w:val="en-GB"/>
+                </w:rPr>
+                <m:t>i</m:t>
+              </m:r>
+            </m:sub>
+          </m:sSub>
+          <m:r>
+            <w:rPr>
+              <w:rFonts w:ascii="Cambria Math" w:eastAsiaTheme="minorEastAsia" w:hAnsi="Cambria Math"/>
+              <w:lang w:val="en-GB"/>
+            </w:rPr>
+            <m:t>=</m:t>
+          </m:r>
+          <m:sSub>
+            <m:sSubPr>
+              <m:ctrlPr>
+                <w:rPr>
+                  <w:rFonts w:ascii="Cambria Math" w:eastAsiaTheme="minorEastAsia" w:hAnsi="Cambria Math"/>
+                  <w:i/>
+                  <w:iCs/>
+                  <w:lang w:val="en-GB"/>
+                </w:rPr>
+              </m:ctrlPr>
+            </m:sSubPr>
+            <m:e>
+              <m:r>
+                <w:rPr>
+                  <w:rFonts w:ascii="Cambria Math" w:eastAsiaTheme="minorEastAsia" w:hAnsi="Cambria Math"/>
+                  <w:lang w:val="en-GB"/>
+                </w:rPr>
+                <m:t>y</m:t>
+              </m:r>
+            </m:e>
+            <m:sub>
+              <m:r>
+                <w:rPr>
+                  <w:rFonts w:ascii="Cambria Math" w:eastAsiaTheme="minorEastAsia" w:hAnsi="Cambria Math"/>
+                  <w:lang w:val="en-GB"/>
+                </w:rPr>
+                <m:t>i</m:t>
+              </m:r>
+            </m:sub>
+          </m:sSub>
+          <m:r>
+            <w:rPr>
+              <w:rFonts w:ascii="Cambria Math" w:eastAsiaTheme="minorEastAsia" w:hAnsi="Cambria Math"/>
+              <w:lang w:val="en-GB"/>
+            </w:rPr>
+            <m:t>-</m:t>
+          </m:r>
+          <m:sSub>
+            <m:sSubPr>
+              <m:ctrlPr>
+                <w:rPr>
+                  <w:rFonts w:ascii="Cambria Math" w:eastAsiaTheme="minorEastAsia" w:hAnsi="Cambria Math"/>
+                  <w:i/>
+                  <w:iCs/>
+                  <w:lang w:val="en-GB"/>
+                </w:rPr>
+              </m:ctrlPr>
+            </m:sSubPr>
+            <m:e>
+              <m:acc>
+                <m:accPr>
+                  <m:ctrlPr>
+                    <w:rPr>
+                      <w:rFonts w:ascii="Cambria Math" w:eastAsiaTheme="minorEastAsia" w:hAnsi="Cambria Math"/>
+                      <w:i/>
+                      <w:iCs/>
+                      <w:lang w:val="en-GB"/>
+                    </w:rPr>
+                  </m:ctrlPr>
+                </m:accPr>
+                <m:e>
+                  <m:r>
+                    <w:rPr>
+                      <w:rFonts w:ascii="Cambria Math" w:eastAsiaTheme="minorEastAsia" w:hAnsi="Cambria Math"/>
+                      <w:lang w:val="en-GB"/>
+                    </w:rPr>
+                    <m:t>y</m:t>
+                  </m:r>
+                </m:e>
+              </m:acc>
+            </m:e>
+            <m:sub>
+              <m:r>
+                <w:rPr>
+                  <w:rFonts w:ascii="Cambria Math" w:eastAsiaTheme="minorEastAsia" w:hAnsi="Cambria Math"/>
+                  <w:lang w:val="en-GB"/>
+                </w:rPr>
+                <m:t>i</m:t>
+              </m:r>
+            </m:sub>
+          </m:sSub>
+        </m:oMath>
+      </m:oMathPara>
+    </w:p>
+    <w:p>
+      <w:pPr>
+        <w:pStyle w:val="ListParagraph"/>
+        <w:jc w:val="center"/>
+        <w:rPr>
+          <w:rFonts w:eastAsiaTheme="minorEastAsia"/>
+          <w:lang w:val="en-GB"/>
+        </w:rPr>
+      </w:pPr>
+    </w:p>
+    <w:p>
+      <w:pPr>
+        <w:pStyle w:val="ListParagraph"/>
+        <w:rPr>
+          <w:rFonts w:eastAsiaTheme="minorEastAsia"/>
+          <w:lang w:val="en-GB"/>
+        </w:rPr>
+      </w:pPr>
+      <w:r>
+        <w:rPr>
+          <w:rFonts w:eastAsiaTheme="minorEastAsia"/>
+          <w:lang w:val="en-GB"/>
+        </w:rPr>
+        <w:t xml:space="preserve">And the </w:t>
+      </w:r>
+      <w:r>
+        <w:rPr>
+          <w:rFonts w:eastAsiaTheme="minorEastAsia"/>
+          <w:b/>
+          <w:bCs/>
+          <w:i/>
+          <w:iCs/>
+          <w:lang w:val="en-GB"/>
+        </w:rPr>
+        <w:t>Residual Sum of Squares</w:t>
+      </w:r>
+      <w:r>
+        <w:rPr>
+          <w:rFonts w:eastAsiaTheme="minorEastAsia"/>
+          <w:lang w:val="en-GB"/>
+        </w:rPr>
+        <w:t xml:space="preserve"> is:</w:t>
+      </w:r>
+    </w:p>
+    <w:p>
+      <w:pPr>
+        <w:pStyle w:val="ListParagraph"/>
+        <w:rPr>
+          <w:rFonts w:eastAsiaTheme="minorEastAsia"/>
+          <w:lang w:val="en-GB"/>
+        </w:rPr>
+      </w:pPr>
+    </w:p>
+    <w:p>
+      <w:pPr>
+        <w:pStyle w:val="ListParagraph"/>
+        <w:jc w:val="center"/>
+        <w:rPr>
+          <w:rFonts w:eastAsiaTheme="minorEastAsia"/>
+          <w:iCs/>
+          <w:lang w:val="en-GB"/>
+        </w:rPr>
+      </w:pPr>
+      <m:oMathPara>
+        <m:oMath>
+          <m:r>
+            <m:rPr>
+              <m:sty m:val="p"/>
+            </m:rPr>
+            <w:rPr>
+              <w:rFonts w:ascii="Cambria Math" w:eastAsiaTheme="minorEastAsia" w:hAnsi="Cambria Math"/>
+              <w:lang w:val="en-GB"/>
+            </w:rPr>
+            <m:t>RSS</m:t>
+          </m:r>
+          <m:r>
+            <w:rPr>
+              <w:rFonts w:ascii="Cambria Math" w:eastAsiaTheme="minorEastAsia" w:hAnsi="Cambria Math"/>
+              <w:lang w:val="en-GB"/>
+            </w:rPr>
+            <m:t>=</m:t>
+          </m:r>
+          <m:nary>
+            <m:naryPr>
+              <m:chr m:val="∑"/>
+              <m:ctrlPr>
+                <w:rPr>
+                  <w:rFonts w:ascii="Cambria Math" w:eastAsiaTheme="minorEastAsia" w:hAnsi="Cambria Math"/>
+                  <w:i/>
+                  <w:iCs/>
+                  <w:lang w:val="en-GB"/>
+                </w:rPr>
+              </m:ctrlPr>
+            </m:naryPr>
+            <m:sub>
+              <m:r>
+                <w:rPr>
+                  <w:rFonts w:ascii="Cambria Math" w:eastAsiaTheme="minorEastAsia" w:hAnsi="Cambria Math"/>
+                  <w:lang w:val="en-GB"/>
+                </w:rPr>
+                <m:t>i=1</m:t>
+              </m:r>
+            </m:sub>
+            <m:sup>
+              <m:r>
+                <w:rPr>
+                  <w:rFonts w:ascii="Cambria Math" w:eastAsiaTheme="minorEastAsia" w:hAnsi="Cambria Math"/>
+                  <w:lang w:val="en-GB"/>
+                </w:rPr>
+                <m:t>n</m:t>
+              </m:r>
+            </m:sup>
+            <m:e>
+              <m:sSubSup>
+                <m:sSubSupPr>
+                  <m:ctrlPr>
+                    <w:rPr>
+                      <w:rFonts w:ascii="Cambria Math" w:eastAsiaTheme="minorEastAsia" w:hAnsi="Cambria Math"/>
+                      <w:i/>
+                      <w:iCs/>
+                      <w:lang w:val="en-GB"/>
+                    </w:rPr>
+                  </m:ctrlPr>
+                </m:sSubSupPr>
+                <m:e>
+                  <m:r>
+                    <w:rPr>
+                      <w:rFonts w:ascii="Cambria Math" w:eastAsiaTheme="minorEastAsia" w:hAnsi="Cambria Math"/>
+                      <w:lang w:val="en-GB"/>
+                    </w:rPr>
+                    <m:t>e</m:t>
+                  </m:r>
+                </m:e>
+                <m:sub>
+                  <m:r>
+                    <w:rPr>
+                      <w:rFonts w:ascii="Cambria Math" w:eastAsiaTheme="minorEastAsia" w:hAnsi="Cambria Math"/>
+                      <w:lang w:val="en-GB"/>
+                    </w:rPr>
+                    <m:t>i</m:t>
+                  </m:r>
+                </m:sub>
+                <m:sup>
+                  <m:r>
+                    <w:rPr>
+                      <w:rFonts w:ascii="Cambria Math" w:eastAsiaTheme="minorEastAsia" w:hAnsi="Cambria Math"/>
+                      <w:lang w:val="en-GB"/>
+                    </w:rPr>
+                    <m:t>2</m:t>
+                  </m:r>
+                </m:sup>
+              </m:sSubSup>
+            </m:e>
+          </m:nary>
+          <m:r>
+            <w:rPr>
+              <w:rFonts w:ascii="Cambria Math" w:eastAsiaTheme="minorEastAsia" w:hAnsi="Cambria Math"/>
+              <w:lang w:val="en-GB"/>
+            </w:rPr>
+            <m:t>=</m:t>
+          </m:r>
+          <m:nary>
+            <m:naryPr>
+              <m:chr m:val="∑"/>
+              <m:ctrlPr>
+                <w:rPr>
+                  <w:rFonts w:ascii="Cambria Math" w:eastAsiaTheme="minorEastAsia" w:hAnsi="Cambria Math"/>
+                  <w:i/>
+                  <w:iCs/>
+                  <w:lang w:val="en-GB"/>
+                </w:rPr>
+              </m:ctrlPr>
+            </m:naryPr>
+            <m:sub>
+              <m:r>
+                <w:rPr>
+                  <w:rFonts w:ascii="Cambria Math" w:eastAsiaTheme="minorEastAsia" w:hAnsi="Cambria Math"/>
+                  <w:lang w:val="en-GB"/>
+                </w:rPr>
+                <m:t>i=1</m:t>
+              </m:r>
+            </m:sub>
+            <m:sup>
+              <m:r>
+                <w:rPr>
+                  <w:rFonts w:ascii="Cambria Math" w:eastAsiaTheme="minorEastAsia" w:hAnsi="Cambria Math"/>
+                  <w:lang w:val="en-GB"/>
+                </w:rPr>
+                <m:t>n</m:t>
+              </m:r>
+            </m:sup>
+            <m:e>
+              <m:sSup>
+                <m:sSupPr>
+                  <m:ctrlPr>
+                    <w:rPr>
+                      <w:rFonts w:ascii="Cambria Math" w:eastAsiaTheme="minorEastAsia" w:hAnsi="Cambria Math"/>
+                      <w:i/>
+                      <w:iCs/>
+                      <w:lang w:val="en-GB"/>
+                    </w:rPr>
+                  </m:ctrlPr>
+                </m:sSupPr>
+                <m:e>
+                  <m:d>
+                    <m:dPr>
+                      <m:ctrlPr>
+                        <w:rPr>
+                          <w:rFonts w:ascii="Cambria Math" w:eastAsiaTheme="minorEastAsia" w:hAnsi="Cambria Math"/>
+                          <w:i/>
+                          <w:iCs/>
+                          <w:lang w:val="en-GB"/>
+                        </w:rPr>
+                      </m:ctrlPr>
+                    </m:dPr>
+                    <m:e>
+                      <m:sSub>
+                        <m:sSubPr>
+                          <m:ctrlPr>
+                            <w:rPr>
+                              <w:rFonts w:ascii="Cambria Math" w:eastAsiaTheme="minorEastAsia" w:hAnsi="Cambria Math"/>
+                              <w:i/>
+                              <w:iCs/>
+                              <w:lang w:val="en-GB"/>
+                            </w:rPr>
+                          </m:ctrlPr>
+                        </m:sSubPr>
+                        <m:e>
+                          <m:r>
+                            <w:rPr>
+                              <w:rFonts w:ascii="Cambria Math" w:eastAsiaTheme="minorEastAsia" w:hAnsi="Cambria Math"/>
+                              <w:lang w:val="en-GB"/>
+                            </w:rPr>
+                            <m:t>y</m:t>
+                          </m:r>
+                        </m:e>
+                        <m:sub>
+                          <m:r>
+                            <w:rPr>
+                              <w:rFonts w:ascii="Cambria Math" w:eastAsiaTheme="minorEastAsia" w:hAnsi="Cambria Math"/>
+                              <w:lang w:val="en-GB"/>
+                            </w:rPr>
+                            <m:t>i</m:t>
+                          </m:r>
+                        </m:sub>
+                      </m:sSub>
+                      <m:r>
+                        <w:rPr>
+                          <w:rFonts w:ascii="Cambria Math" w:eastAsiaTheme="minorEastAsia" w:hAnsi="Cambria Math"/>
+                          <w:lang w:val="en-GB"/>
+                        </w:rPr>
+                        <m:t>-</m:t>
+                      </m:r>
+                      <m:sSub>
+                        <m:sSubPr>
+                          <m:ctrlPr>
+                            <w:rPr>
+                              <w:rFonts w:ascii="Cambria Math" w:eastAsiaTheme="minorEastAsia" w:hAnsi="Cambria Math"/>
+                              <w:i/>
+                              <w:iCs/>
+                              <w:lang w:val="en-GB"/>
+                            </w:rPr>
+                          </m:ctrlPr>
+                        </m:sSubPr>
+                        <m:e>
+                          <m:acc>
+                            <m:accPr>
+                              <m:ctrlPr>
+                                <w:rPr>
+                                  <w:rFonts w:ascii="Cambria Math" w:eastAsiaTheme="minorEastAsia" w:hAnsi="Cambria Math"/>
+                                  <w:i/>
+                                  <w:iCs/>
+                                  <w:lang w:val="en-GB"/>
+                                </w:rPr>
+                              </m:ctrlPr>
+                            </m:accPr>
+                            <m:e>
+                              <m:r>
+                                <w:rPr>
+                                  <w:rFonts w:ascii="Cambria Math" w:eastAsiaTheme="minorEastAsia" w:hAnsi="Cambria Math"/>
+                                  <w:lang w:val="en-GB"/>
+                                </w:rPr>
+                                <m:t>y</m:t>
+                              </m:r>
+                            </m:e>
+                          </m:acc>
+                        </m:e>
+                        <m:sub>
+                          <m:r>
+                            <w:rPr>
+                              <w:rFonts w:ascii="Cambria Math" w:eastAsiaTheme="minorEastAsia" w:hAnsi="Cambria Math"/>
+                              <w:lang w:val="en-GB"/>
+                            </w:rPr>
+                            <m:t>i</m:t>
+                          </m:r>
+                        </m:sub>
+                      </m:sSub>
+                    </m:e>
+                  </m:d>
+                </m:e>
+                <m:sup>
+                  <m:r>
+                    <w:rPr>
+                      <w:rFonts w:ascii="Cambria Math" w:eastAsiaTheme="minorEastAsia" w:hAnsi="Cambria Math"/>
+                      <w:lang w:val="en-GB"/>
+                    </w:rPr>
+                    <m:t>2</m:t>
+                  </m:r>
+                </m:sup>
+              </m:sSup>
+            </m:e>
+          </m:nary>
+        </m:oMath>
+      </m:oMathPara>
+    </w:p>
+    <w:p>
+      <w:pPr>
+        <w:pStyle w:val="ListParagraph"/>
+        <w:numPr>
+          <w:ilvl w:val="0"/>
+          <w:numId w:val="4"/>
+        </w:numPr>
+        <w:rPr>
+          <w:rFonts w:eastAsiaTheme="minorEastAsia"/>
+          <w:iCs/>
+          <w:lang w:val="en-GB"/>
+        </w:rPr>
+      </w:pPr>
+      <w:r>
+        <w:rPr>
+          <w:rFonts w:eastAsiaTheme="minorEastAsia"/>
+          <w:iCs/>
+          <w:lang w:val="en-GB"/>
+        </w:rPr>
+        <w:t>The unique line</w:t>
+      </w:r>
+      <w:r>
+        <w:rPr>
+          <w:rFonts w:eastAsiaTheme="minorEastAsia"/>
+          <w:iCs/>
+          <w:lang w:val="en-GB"/>
+        </w:rPr>
+        <w:t xml:space="preserve"> with values for </w:t>
+      </w:r>
+      <m:oMath>
+        <m:sSub>
+          <m:sSubPr>
+            <m:ctrlPr>
+              <w:rPr>
+                <w:rFonts w:ascii="Cambria Math" w:eastAsiaTheme="minorEastAsia" w:hAnsi="Cambria Math"/>
+                <w:i/>
+                <w:iCs/>
+                <w:lang w:val="en-GB"/>
+              </w:rPr>
+            </m:ctrlPr>
+          </m:sSubPr>
+          <m:e>
+            <m:acc>
+              <m:accPr>
+                <m:ctrlPr>
+                  <w:rPr>
+                    <w:rFonts w:ascii="Cambria Math" w:eastAsiaTheme="minorEastAsia" w:hAnsi="Cambria Math"/>
+                    <w:i/>
+                    <w:iCs/>
+                    <w:lang w:val="en-GB"/>
+                  </w:rPr>
+                </m:ctrlPr>
+              </m:accPr>
+              <m:e>
+                <m:r>
+                  <w:rPr>
+                    <w:rFonts w:ascii="Cambria Math" w:eastAsiaTheme="minorEastAsia" w:hAnsi="Cambria Math"/>
+                    <w:lang w:val="en-GB"/>
+                  </w:rPr>
+                  <m:t>β</m:t>
+                </m:r>
+              </m:e>
+            </m:acc>
+          </m:e>
+          <m:sub>
+            <m:r>
+              <w:rPr>
+                <w:rFonts w:ascii="Cambria Math" w:eastAsiaTheme="minorEastAsia" w:hAnsi="Cambria Math"/>
+                <w:lang w:val="en-GB"/>
+              </w:rPr>
+              <m:t>0</m:t>
+            </m:r>
+          </m:sub>
+        </m:sSub>
+      </m:oMath>
+      <w:r>
+        <w:rPr>
+          <w:rFonts w:eastAsiaTheme="minorEastAsia"/>
+          <w:iCs/>
+          <w:lang w:val="en-GB"/>
+        </w:rPr>
+        <w:t xml:space="preserve"> and </w:t>
+      </w:r>
+      <m:oMath>
+        <m:sSub>
+          <m:sSubPr>
+            <m:ctrlPr>
+              <w:rPr>
+                <w:rFonts w:ascii="Cambria Math" w:eastAsiaTheme="minorEastAsia" w:hAnsi="Cambria Math"/>
+                <w:i/>
+                <w:iCs/>
+                <w:lang w:val="en-GB"/>
+              </w:rPr>
+            </m:ctrlPr>
+          </m:sSubPr>
+          <m:e>
+            <m:acc>
+              <m:accPr>
+                <m:ctrlPr>
+                  <w:rPr>
+                    <w:rFonts w:ascii="Cambria Math" w:eastAsiaTheme="minorEastAsia" w:hAnsi="Cambria Math"/>
+                    <w:i/>
+                    <w:iCs/>
+                    <w:lang w:val="en-GB"/>
+                  </w:rPr>
+                </m:ctrlPr>
+              </m:accPr>
+              <m:e>
+                <m:r>
+                  <w:rPr>
+                    <w:rFonts w:ascii="Cambria Math" w:eastAsiaTheme="minorEastAsia" w:hAnsi="Cambria Math"/>
+                    <w:lang w:val="en-GB"/>
+                  </w:rPr>
+                  <m:t>β</m:t>
+                </m:r>
+              </m:e>
+            </m:acc>
+          </m:e>
+          <m:sub>
+            <m:r>
+              <w:rPr>
+                <w:rFonts w:ascii="Cambria Math" w:eastAsiaTheme="minorEastAsia" w:hAnsi="Cambria Math"/>
+                <w:lang w:val="en-GB"/>
+              </w:rPr>
+              <m:t>1</m:t>
+            </m:r>
+          </m:sub>
+        </m:sSub>
+      </m:oMath>
+      <w:r>
+        <w:rPr>
+          <w:rFonts w:eastAsiaTheme="minorEastAsia"/>
+          <w:iCs/>
+          <w:lang w:val="en-GB"/>
+        </w:rPr>
+        <w:t xml:space="preserve"> that minimizes the RSS is the </w:t>
+      </w:r>
+      <w:r>
+        <w:rPr>
+          <w:rFonts w:eastAsiaTheme="minorEastAsia"/>
+          <w:b/>
+          <w:bCs/>
+          <w:i/>
+          <w:lang w:val="en-GB"/>
+        </w:rPr>
+        <w:t>least squares fit</w:t>
+      </w:r>
+      <w:r>
+        <w:rPr>
+          <w:rFonts w:eastAsiaTheme="minorEastAsia"/>
+          <w:iCs/>
+          <w:lang w:val="en-GB"/>
+        </w:rPr>
+        <w:t>.</w:t>
+      </w:r>
+    </w:p>
+    <w:p>
+      <w:pPr>
+        <w:pStyle w:val="ListParagraph"/>
+        <w:numPr>
+          <w:ilvl w:val="0"/>
+          <w:numId w:val="4"/>
+        </w:numPr>
+        <w:rPr>
+          <w:rFonts w:eastAsiaTheme="minorEastAsia"/>
+          <w:b/>
+          <w:bCs/>
+          <w:i/>
+          <w:lang w:val="en-GB"/>
+        </w:rPr>
+      </w:pPr>
+      <w:r>
+        <w:rPr>
+          <w:rFonts w:eastAsiaTheme="minorEastAsia"/>
+          <w:iCs/>
+          <w:lang w:val="en-GB"/>
+        </w:rPr>
+        <w:t xml:space="preserve">The accuracy of the estimates for </w:t>
+      </w:r>
+      <m:oMath>
+        <m:sSub>
+          <m:sSubPr>
+            <m:ctrlPr>
+              <w:rPr>
+                <w:rFonts w:ascii="Cambria Math" w:eastAsiaTheme="minorEastAsia" w:hAnsi="Cambria Math"/>
+                <w:i/>
+                <w:iCs/>
+                <w:lang w:val="en-GB"/>
+              </w:rPr>
+            </m:ctrlPr>
+          </m:sSubPr>
+          <m:e>
+            <m:acc>
+              <m:accPr>
+                <m:ctrlPr>
+                  <w:rPr>
+                    <w:rFonts w:ascii="Cambria Math" w:eastAsiaTheme="minorEastAsia" w:hAnsi="Cambria Math"/>
+                    <w:i/>
+                    <w:iCs/>
+                    <w:lang w:val="en-GB"/>
+                  </w:rPr>
+                </m:ctrlPr>
+              </m:accPr>
+              <m:e>
+                <m:r>
+                  <w:rPr>
+                    <w:rFonts w:ascii="Cambria Math" w:eastAsiaTheme="minorEastAsia" w:hAnsi="Cambria Math"/>
+                    <w:lang w:val="en-GB"/>
+                  </w:rPr>
+                  <m:t>β</m:t>
+                </m:r>
+              </m:e>
+            </m:acc>
+          </m:e>
+          <m:sub>
+            <m:r>
+              <w:rPr>
+                <w:rFonts w:ascii="Cambria Math" w:eastAsiaTheme="minorEastAsia" w:hAnsi="Cambria Math"/>
+                <w:lang w:val="en-GB"/>
+              </w:rPr>
+              <m:t>0</m:t>
+            </m:r>
+          </m:sub>
+        </m:sSub>
+      </m:oMath>
+      <w:r>
+        <w:rPr>
+          <w:rFonts w:eastAsiaTheme="minorEastAsia"/>
+          <w:iCs/>
+          <w:lang w:val="en-GB"/>
+        </w:rPr>
+        <w:t xml:space="preserve"> and </w:t>
+      </w:r>
+      <m:oMath>
+        <m:sSub>
+          <m:sSubPr>
+            <m:ctrlPr>
+              <w:rPr>
+                <w:rFonts w:ascii="Cambria Math" w:eastAsiaTheme="minorEastAsia" w:hAnsi="Cambria Math"/>
+                <w:i/>
+                <w:iCs/>
+                <w:lang w:val="en-GB"/>
+              </w:rPr>
+            </m:ctrlPr>
+          </m:sSubPr>
+          <m:e>
+            <m:acc>
+              <m:accPr>
+                <m:ctrlPr>
+                  <w:rPr>
+                    <w:rFonts w:ascii="Cambria Math" w:eastAsiaTheme="minorEastAsia" w:hAnsi="Cambria Math"/>
+                    <w:i/>
+                    <w:iCs/>
+                    <w:lang w:val="en-GB"/>
+                  </w:rPr>
+                </m:ctrlPr>
+              </m:accPr>
+              <m:e>
+                <m:r>
+                  <w:rPr>
+                    <w:rFonts w:ascii="Cambria Math" w:eastAsiaTheme="minorEastAsia" w:hAnsi="Cambria Math"/>
+                    <w:lang w:val="en-GB"/>
+                  </w:rPr>
+                  <m:t>β</m:t>
+                </m:r>
+              </m:e>
+            </m:acc>
+          </m:e>
+          <m:sub>
+            <m:r>
+              <w:rPr>
+                <w:rFonts w:ascii="Cambria Math" w:eastAsiaTheme="minorEastAsia" w:hAnsi="Cambria Math"/>
+                <w:lang w:val="en-GB"/>
+              </w:rPr>
+              <m:t>1</m:t>
+            </m:r>
+          </m:sub>
+        </m:sSub>
+      </m:oMath>
+      <w:r>
+        <w:rPr>
+          <w:rFonts w:eastAsiaTheme="minorEastAsia"/>
+          <w:iCs/>
+          <w:lang w:val="en-GB"/>
+        </w:rPr>
+        <w:t xml:space="preserve"> can be determined using the </w:t>
+      </w:r>
+      <w:r>
+        <w:rPr>
+          <w:rFonts w:eastAsiaTheme="minorEastAsia"/>
+          <w:b/>
+          <w:bCs/>
+          <w:i/>
+          <w:lang w:val="en-GB"/>
+        </w:rPr>
+        <w:t>Standard Error</w:t>
+      </w:r>
+      <w:r>
+        <w:rPr>
+          <w:rFonts w:eastAsiaTheme="minorEastAsia"/>
+          <w:iCs/>
+          <w:lang w:val="en-GB"/>
+        </w:rPr>
+        <w:t xml:space="preserve">. The standard Error will </w:t>
+      </w:r>
+      <w:r>
+        <w:rPr>
+          <w:rFonts w:eastAsiaTheme="minorEastAsia"/>
+          <w:b/>
+          <w:bCs/>
+          <w:i/>
+          <w:lang w:val="en-GB"/>
+        </w:rPr>
+        <w:t>increase when the variance (</w:t>
+      </w:r>
+      <m:oMath>
+        <m:r>
+          <m:rPr>
+            <m:sty m:val="bi"/>
+          </m:rPr>
+          <w:rPr>
+            <w:rFonts w:ascii="Cambria Math" w:eastAsiaTheme="minorEastAsia" w:hAnsi="Cambria Math"/>
+            <w:lang w:val="en-GB"/>
+          </w:rPr>
+          <m:t>Var</m:t>
+        </m:r>
+        <m:d>
+          <m:dPr>
+            <m:ctrlPr>
+              <w:rPr>
+                <w:rFonts w:ascii="Cambria Math" w:eastAsiaTheme="minorEastAsia" w:hAnsi="Cambria Math"/>
+                <w:b/>
+                <w:bCs/>
+                <w:i/>
+                <w:lang w:val="en-GB"/>
+              </w:rPr>
+            </m:ctrlPr>
+          </m:dPr>
+          <m:e>
+            <m:r>
+              <m:rPr>
+                <m:sty m:val="bi"/>
+              </m:rPr>
+              <w:rPr>
+                <w:rFonts w:ascii="Cambria Math" w:eastAsiaTheme="minorEastAsia" w:hAnsi="Cambria Math"/>
+                <w:lang w:val="en-GB"/>
+              </w:rPr>
+              <m:t>ϵ</m:t>
+            </m:r>
+          </m:e>
+        </m:d>
+        <m:r>
+          <m:rPr>
+            <m:sty m:val="bi"/>
+          </m:rPr>
+          <w:rPr>
+            <w:rFonts w:ascii="Cambria Math" w:eastAsiaTheme="minorEastAsia" w:hAnsi="Cambria Math"/>
+            <w:lang w:val="en-GB"/>
+          </w:rPr>
+          <m:t>=</m:t>
+        </m:r>
+        <m:sSup>
+          <m:sSupPr>
+            <m:ctrlPr>
+              <w:rPr>
+                <w:rFonts w:ascii="Cambria Math" w:eastAsiaTheme="minorEastAsia" w:hAnsi="Cambria Math"/>
+                <w:b/>
+                <w:bCs/>
+                <w:i/>
+                <w:lang w:val="en-GB"/>
+              </w:rPr>
+            </m:ctrlPr>
+          </m:sSupPr>
+          <m:e>
+            <m:r>
+              <m:rPr>
+                <m:sty m:val="bi"/>
+              </m:rPr>
+              <w:rPr>
+                <w:rFonts w:ascii="Cambria Math" w:eastAsiaTheme="minorEastAsia" w:hAnsi="Cambria Math"/>
+                <w:lang w:val="en-GB"/>
+              </w:rPr>
+              <m:t>σ</m:t>
+            </m:r>
+          </m:e>
+          <m:sup>
+            <m:r>
+              <m:rPr>
+                <m:sty m:val="bi"/>
+              </m:rPr>
+              <w:rPr>
+                <w:rFonts w:ascii="Cambria Math" w:eastAsiaTheme="minorEastAsia" w:hAnsi="Cambria Math"/>
+                <w:lang w:val="en-GB"/>
+              </w:rPr>
+              <m:t>2</m:t>
+            </m:r>
+          </m:sup>
+        </m:sSup>
+      </m:oMath>
+      <w:r>
+        <w:rPr>
+          <w:rFonts w:eastAsiaTheme="minorEastAsia"/>
+          <w:b/>
+          <w:bCs/>
+          <w:i/>
+          <w:lang w:val="en-GB"/>
+        </w:rPr>
+        <w:t>) increases</w:t>
+      </w:r>
+      <w:r>
+        <w:rPr>
+          <w:rFonts w:eastAsiaTheme="minorEastAsia"/>
+          <w:b/>
+          <w:bCs/>
+          <w:i/>
+          <w:lang w:val="en-GB"/>
+        </w:rPr>
+        <w:t xml:space="preserve"> </w:t>
+      </w:r>
+      <w:r>
+        <w:rPr>
+          <w:rFonts w:eastAsiaTheme="minorEastAsia"/>
+          <w:iCs/>
+          <w:lang w:val="en-GB"/>
+        </w:rPr>
+        <w:t xml:space="preserve">and the Standard Error will </w:t>
+      </w:r>
+      <w:r>
+        <w:rPr>
+          <w:rFonts w:eastAsiaTheme="minorEastAsia"/>
+          <w:b/>
+          <w:bCs/>
+          <w:i/>
+          <w:lang w:val="en-GB"/>
+        </w:rPr>
+        <w:t>decrease when the spread of x-values around their mean increases</w:t>
+      </w:r>
+      <w:r>
+        <w:rPr>
+          <w:rFonts w:eastAsiaTheme="minorEastAsia"/>
+          <w:iCs/>
+          <w:lang w:val="en-GB"/>
+        </w:rPr>
+        <w:t>.</w:t>
+      </w:r>
+    </w:p>
+    <w:p>
+      <w:pPr>
+        <w:pStyle w:val="ListParagraph"/>
+        <w:numPr>
+          <w:ilvl w:val="0"/>
+          <w:numId w:val="4"/>
+        </w:numPr>
+        <w:rPr>
+          <w:rFonts w:eastAsiaTheme="minorEastAsia"/>
+          <w:b/>
+          <w:bCs/>
+          <w:i/>
+          <w:lang w:val="en-GB"/>
+        </w:rPr>
+      </w:pPr>
+      <w:r>
+        <w:rPr>
+          <w:rFonts w:eastAsiaTheme="minorEastAsia"/>
+          <w:iCs/>
+          <w:lang w:val="en-GB"/>
+        </w:rPr>
+        <w:t xml:space="preserve">The standard Errors can be used to define </w:t>
+      </w:r>
+      <w:r>
+        <w:rPr>
+          <w:rFonts w:eastAsiaTheme="minorEastAsia"/>
+          <w:b/>
+          <w:bCs/>
+          <w:i/>
+          <w:lang w:val="en-GB"/>
+        </w:rPr>
+        <w:t>Confidence Intervals</w:t>
+      </w:r>
+      <w:r>
+        <w:rPr>
+          <w:rFonts w:eastAsiaTheme="minorEastAsia"/>
+          <w:iCs/>
+          <w:lang w:val="en-GB"/>
+        </w:rPr>
+        <w:t xml:space="preserve"> (For example, an interval that has a 95% probability to contain the true slope value). </w:t>
+      </w:r>
+    </w:p>
+    <w:p>
+      <w:pPr>
+        <w:rPr>
+          <w:rFonts w:eastAsiaTheme="minorEastAsia"/>
+          <w:iCs/>
+          <w:sz w:val="40"/>
+          <w:szCs w:val="40"/>
+          <w:u w:val="single"/>
+          <w:lang w:val="en-GB"/>
+        </w:rPr>
+      </w:pPr>
+      <w:r>
+        <w:rPr>
+          <w:rFonts w:eastAsiaTheme="minorEastAsia"/>
+          <w:iCs/>
+          <w:sz w:val="40"/>
+          <w:szCs w:val="40"/>
+          <w:u w:val="single"/>
+          <w:lang w:val="en-GB"/>
+        </w:rPr>
+        <w:t>3.2</w:t>
+      </w:r>
+      <w:r>
+        <w:rPr>
+          <w:rFonts w:eastAsiaTheme="minorEastAsia"/>
+          <w:iCs/>
+          <w:sz w:val="40"/>
+          <w:szCs w:val="40"/>
+          <w:u w:val="single"/>
+          <w:lang w:val="en-GB"/>
+        </w:rPr>
+        <w:t xml:space="preserve"> Hypothesis testing and Confidence Intervals</w:t>
+      </w:r>
+    </w:p>
+    <w:p>
+      <w:pPr>
+        <w:pStyle w:val="ListParagraph"/>
+        <w:numPr>
+          <w:ilvl w:val="0"/>
+          <w:numId w:val="5"/>
+        </w:numPr>
+        <w:rPr>
+          <w:rFonts w:eastAsiaTheme="minorEastAsia"/>
+          <w:iCs/>
+          <w:lang w:val="en-GB"/>
+        </w:rPr>
+      </w:pPr>
+      <w:r>
+        <w:rPr>
+          <w:rFonts w:eastAsiaTheme="minorEastAsia"/>
+          <w:iCs/>
+          <w:lang w:val="en-GB"/>
+        </w:rPr>
+        <w:t xml:space="preserve">The standard error can also be used for performing </w:t>
+      </w:r>
+      <w:r>
+        <w:rPr>
+          <w:rFonts w:eastAsiaTheme="minorEastAsia"/>
+          <w:b/>
+          <w:bCs/>
+          <w:i/>
+          <w:lang w:val="en-GB"/>
+        </w:rPr>
+        <w:t>Hypothesis Testing</w:t>
+      </w:r>
+      <w:r>
+        <w:rPr>
+          <w:rFonts w:eastAsiaTheme="minorEastAsia"/>
+          <w:iCs/>
+          <w:lang w:val="en-GB"/>
+        </w:rPr>
+        <w:t xml:space="preserve">. The most common Hypothesis test involves testing the </w:t>
+      </w:r>
+      <w:r>
+        <w:rPr>
+          <w:rFonts w:eastAsiaTheme="minorEastAsia"/>
+          <w:iCs/>
+          <w:lang w:val="en-GB"/>
+        </w:rPr>
+        <w:t>Null Hypothesis</w:t>
+      </w:r>
+      <w:r>
+        <w:rPr>
+          <w:rFonts w:eastAsiaTheme="minorEastAsia"/>
+          <w:iCs/>
+          <w:lang w:val="en-GB"/>
+        </w:rPr>
+        <w:t>:</w:t>
+      </w:r>
+    </w:p>
+    <w:p>
+      <w:pPr>
+        <w:pStyle w:val="ListParagraph"/>
+        <w:rPr>
+          <w:rFonts w:eastAsiaTheme="minorEastAsia"/>
+          <w:iCs/>
+          <w:lang w:val="en-GB"/>
+        </w:rPr>
+      </w:pPr>
+      <w:r>
+        <w:rPr>
+          <w:rFonts w:eastAsiaTheme="minorEastAsia"/>
+          <w:b/>
+          <w:bCs/>
+          <w:i/>
+          <w:lang w:val="en-GB"/>
+        </w:rPr>
+        <w:t>Null Hypothesis</w:t>
+      </w:r>
+      <w:r>
+        <w:rPr>
+          <w:rFonts w:eastAsiaTheme="minorEastAsia"/>
+          <w:iCs/>
+          <w:lang w:val="en-GB"/>
+        </w:rPr>
+        <w:t xml:space="preserve"> (</w:t>
+      </w:r>
+      <m:oMath>
+        <m:sSub>
+          <m:sSubPr>
+            <m:ctrlPr>
+              <w:rPr>
+                <w:rFonts w:ascii="Cambria Math" w:eastAsiaTheme="minorEastAsia" w:hAnsi="Cambria Math"/>
+                <w:i/>
+                <w:iCs/>
+                <w:lang w:val="en-GB"/>
+              </w:rPr>
+            </m:ctrlPr>
+          </m:sSubPr>
+          <m:e>
+            <m:r>
+              <w:rPr>
+                <w:rFonts w:ascii="Cambria Math" w:eastAsiaTheme="minorEastAsia" w:hAnsi="Cambria Math"/>
+                <w:lang w:val="en-GB"/>
+              </w:rPr>
+              <m:t>H</m:t>
+            </m:r>
+          </m:e>
+          <m:sub>
+            <m:r>
+              <w:rPr>
+                <w:rFonts w:ascii="Cambria Math" w:eastAsiaTheme="minorEastAsia" w:hAnsi="Cambria Math"/>
+                <w:lang w:val="en-GB"/>
+              </w:rPr>
+              <m:t>0</m:t>
+            </m:r>
+          </m:sub>
+        </m:sSub>
+      </m:oMath>
+      <w:r>
+        <w:rPr>
+          <w:rFonts w:eastAsiaTheme="minorEastAsia"/>
+          <w:iCs/>
+          <w:lang w:val="en-GB"/>
+        </w:rPr>
+        <w:t>)</w:t>
+      </w:r>
+      <w:r>
+        <w:rPr>
+          <w:rFonts w:eastAsiaTheme="minorEastAsia"/>
+          <w:iCs/>
+          <w:lang w:val="en-GB"/>
+        </w:rPr>
+        <w:t xml:space="preserve">: There is no relationship between </w:t>
+      </w:r>
+      <m:oMath>
+        <m:r>
+          <w:rPr>
+            <w:rFonts w:ascii="Cambria Math" w:eastAsiaTheme="minorEastAsia" w:hAnsi="Cambria Math"/>
+            <w:lang w:val="en-GB"/>
+          </w:rPr>
+          <m:t>X</m:t>
+        </m:r>
+      </m:oMath>
+      <w:r>
+        <w:rPr>
+          <w:rFonts w:eastAsiaTheme="minorEastAsia"/>
+          <w:iCs/>
+          <w:lang w:val="en-GB"/>
+        </w:rPr>
+        <w:t xml:space="preserve"> and </w:t>
+      </w:r>
+      <m:oMath>
+        <m:r>
+          <w:rPr>
+            <w:rFonts w:ascii="Cambria Math" w:eastAsiaTheme="minorEastAsia" w:hAnsi="Cambria Math"/>
+            <w:lang w:val="en-GB"/>
+          </w:rPr>
+          <m:t>Y</m:t>
+        </m:r>
+      </m:oMath>
+      <w:r>
+        <w:rPr>
+          <w:rFonts w:eastAsiaTheme="minorEastAsia"/>
+          <w:iCs/>
+          <w:lang w:val="en-GB"/>
+        </w:rPr>
+        <w:t>.</w:t>
+      </w:r>
+    </w:p>
+    <w:p>
+      <w:pPr>
+        <w:pStyle w:val="ListParagraph"/>
+        <w:jc w:val="center"/>
+        <w:rPr>
+          <w:rFonts w:eastAsiaTheme="minorEastAsia"/>
+          <w:lang w:val="en-GB"/>
+        </w:rPr>
+      </w:pPr>
+      <m:oMathPara>
+        <m:oMath>
+          <m:sSub>
+            <m:sSubPr>
+              <m:ctrlPr>
+                <w:rPr>
+                  <w:rFonts w:ascii="Cambria Math" w:eastAsiaTheme="minorEastAsia" w:hAnsi="Cambria Math"/>
+                  <w:i/>
+                  <w:lang w:val="en-GB"/>
+                </w:rPr>
+              </m:ctrlPr>
+            </m:sSubPr>
+            <m:e>
+              <m:r>
+                <w:rPr>
+                  <w:rFonts w:ascii="Cambria Math" w:eastAsiaTheme="minorEastAsia" w:hAnsi="Cambria Math"/>
+                  <w:lang w:val="en-GB"/>
+                </w:rPr>
+                <m:t>H</m:t>
+              </m:r>
+            </m:e>
+            <m:sub>
+              <m:r>
+                <w:rPr>
+                  <w:rFonts w:ascii="Cambria Math" w:eastAsiaTheme="minorEastAsia" w:hAnsi="Cambria Math"/>
+                  <w:lang w:val="en-GB"/>
+                </w:rPr>
+                <m:t>0</m:t>
+              </m:r>
+            </m:sub>
+          </m:sSub>
+          <m:r>
+            <w:rPr>
+              <w:rFonts w:ascii="Cambria Math" w:eastAsiaTheme="minorEastAsia" w:hAnsi="Cambria Math"/>
+              <w:lang w:val="en-GB"/>
+            </w:rPr>
+            <m:t xml:space="preserve">: </m:t>
+          </m:r>
+          <m:sSub>
+            <m:sSubPr>
+              <m:ctrlPr>
+                <w:rPr>
+                  <w:rFonts w:ascii="Cambria Math" w:eastAsiaTheme="minorEastAsia" w:hAnsi="Cambria Math"/>
+                  <w:i/>
+                  <w:lang w:val="en-GB"/>
+                </w:rPr>
+              </m:ctrlPr>
+            </m:sSubPr>
+            <m:e>
+              <m:r>
+                <w:rPr>
+                  <w:rFonts w:ascii="Cambria Math" w:eastAsiaTheme="minorEastAsia" w:hAnsi="Cambria Math"/>
+                  <w:lang w:val="en-GB"/>
+                </w:rPr>
+                <m:t>β</m:t>
+              </m:r>
+            </m:e>
+            <m:sub>
+              <m:r>
+                <w:rPr>
+                  <w:rFonts w:ascii="Cambria Math" w:eastAsiaTheme="minorEastAsia" w:hAnsi="Cambria Math"/>
+                  <w:lang w:val="en-GB"/>
+                </w:rPr>
+                <m:t>1</m:t>
+              </m:r>
+            </m:sub>
+          </m:sSub>
+          <m:r>
+            <w:rPr>
+              <w:rFonts w:ascii="Cambria Math" w:eastAsiaTheme="minorEastAsia" w:hAnsi="Cambria Math"/>
+              <w:lang w:val="en-GB"/>
+            </w:rPr>
+            <m:t>=0</m:t>
+          </m:r>
+        </m:oMath>
+      </m:oMathPara>
+    </w:p>
+    <w:p>
+      <w:pPr>
+        <w:pStyle w:val="ListParagraph"/>
+        <w:jc w:val="center"/>
+        <w:rPr>
+          <w:rFonts w:eastAsiaTheme="minorEastAsia"/>
+          <w:iCs/>
+          <w:lang w:val="en-GB"/>
+        </w:rPr>
+      </w:pPr>
+    </w:p>
+    <w:p>
+      <w:pPr>
+        <w:pStyle w:val="ListParagraph"/>
+        <w:rPr>
+          <w:rFonts w:eastAsiaTheme="minorEastAsia"/>
+          <w:iCs/>
+          <w:lang w:val="en-GB"/>
+        </w:rPr>
+      </w:pPr>
+      <w:r>
+        <w:rPr>
+          <w:rFonts w:eastAsiaTheme="minorEastAsia"/>
+          <w:b/>
+          <w:bCs/>
+          <w:i/>
+          <w:lang w:val="en-GB"/>
+        </w:rPr>
+        <w:t>Alternative Hypothesis</w:t>
+      </w:r>
+      <w:r>
+        <w:rPr>
+          <w:rFonts w:eastAsiaTheme="minorEastAsia"/>
+          <w:iCs/>
+          <w:lang w:val="en-GB"/>
+        </w:rPr>
+        <w:t xml:space="preserve"> (</w:t>
+      </w:r>
+      <m:oMath>
+        <m:sSub>
+          <m:sSubPr>
+            <m:ctrlPr>
+              <w:rPr>
+                <w:rFonts w:ascii="Cambria Math" w:eastAsiaTheme="minorEastAsia" w:hAnsi="Cambria Math"/>
+                <w:i/>
+                <w:iCs/>
+                <w:lang w:val="en-GB"/>
+              </w:rPr>
+            </m:ctrlPr>
+          </m:sSubPr>
+          <m:e>
+            <m:r>
+              <w:rPr>
+                <w:rFonts w:ascii="Cambria Math" w:eastAsiaTheme="minorEastAsia" w:hAnsi="Cambria Math"/>
+                <w:lang w:val="en-GB"/>
+              </w:rPr>
+              <m:t>H</m:t>
+            </m:r>
+          </m:e>
+          <m:sub>
+            <m:r>
+              <w:rPr>
+                <w:rFonts w:ascii="Cambria Math" w:eastAsiaTheme="minorEastAsia" w:hAnsi="Cambria Math"/>
+                <w:lang w:val="en-GB"/>
+              </w:rPr>
+              <m:t>A</m:t>
+            </m:r>
+          </m:sub>
+        </m:sSub>
+      </m:oMath>
+      <w:r>
+        <w:rPr>
+          <w:rFonts w:eastAsiaTheme="minorEastAsia"/>
+          <w:iCs/>
+          <w:lang w:val="en-GB"/>
+        </w:rPr>
+        <w:t xml:space="preserve">): There is some relationship between </w:t>
+      </w:r>
+      <m:oMath>
+        <m:r>
+          <w:rPr>
+            <w:rFonts w:ascii="Cambria Math" w:eastAsiaTheme="minorEastAsia" w:hAnsi="Cambria Math"/>
+            <w:lang w:val="en-GB"/>
+          </w:rPr>
+          <m:t>X</m:t>
+        </m:r>
+      </m:oMath>
+      <w:r>
+        <w:rPr>
+          <w:rFonts w:eastAsiaTheme="minorEastAsia"/>
+          <w:iCs/>
+          <w:lang w:val="en-GB"/>
+        </w:rPr>
+        <w:t xml:space="preserve"> and </w:t>
+      </w:r>
+      <m:oMath>
+        <m:r>
+          <w:rPr>
+            <w:rFonts w:ascii="Cambria Math" w:eastAsiaTheme="minorEastAsia" w:hAnsi="Cambria Math"/>
+            <w:lang w:val="en-GB"/>
+          </w:rPr>
+          <m:t>Y</m:t>
+        </m:r>
+      </m:oMath>
+      <w:r>
+        <w:rPr>
+          <w:rFonts w:eastAsiaTheme="minorEastAsia"/>
+          <w:iCs/>
+          <w:lang w:val="en-GB"/>
+        </w:rPr>
+        <w:t>.</w:t>
+      </w:r>
+    </w:p>
+    <w:p>
+      <w:pPr>
+        <w:pStyle w:val="ListParagraph"/>
+        <w:rPr>
+          <w:rFonts w:eastAsiaTheme="minorEastAsia"/>
+          <w:iCs/>
+          <w:lang w:val="en-GB"/>
+        </w:rPr>
+      </w:pPr>
+      <m:oMathPara>
+        <m:oMath>
+          <m:sSub>
+            <m:sSubPr>
+              <m:ctrlPr>
+                <w:rPr>
+                  <w:rFonts w:ascii="Cambria Math" w:eastAsiaTheme="minorEastAsia" w:hAnsi="Cambria Math"/>
+                  <w:i/>
+                  <w:iCs/>
+                  <w:lang w:val="en-GB"/>
+                </w:rPr>
+              </m:ctrlPr>
+            </m:sSubPr>
+            <m:e>
+              <m:r>
+                <w:rPr>
+                  <w:rFonts w:ascii="Cambria Math" w:eastAsiaTheme="minorEastAsia" w:hAnsi="Cambria Math"/>
+                  <w:lang w:val="en-GB"/>
+                </w:rPr>
+                <m:t>H</m:t>
+              </m:r>
+            </m:e>
+            <m:sub>
+              <m:r>
+                <w:rPr>
+                  <w:rFonts w:ascii="Cambria Math" w:eastAsiaTheme="minorEastAsia" w:hAnsi="Cambria Math"/>
+                  <w:lang w:val="en-GB"/>
+                </w:rPr>
+                <m:t>1</m:t>
+              </m:r>
+            </m:sub>
+          </m:sSub>
+          <m:r>
+            <w:rPr>
+              <w:rFonts w:ascii="Cambria Math" w:eastAsiaTheme="minorEastAsia" w:hAnsi="Cambria Math"/>
+              <w:lang w:val="en-GB"/>
+            </w:rPr>
+            <m:t xml:space="preserve">: </m:t>
+          </m:r>
+          <m:sSub>
+            <m:sSubPr>
+              <m:ctrlPr>
+                <w:rPr>
+                  <w:rFonts w:ascii="Cambria Math" w:eastAsiaTheme="minorEastAsia" w:hAnsi="Cambria Math"/>
+                  <w:i/>
+                  <w:iCs/>
+                  <w:lang w:val="en-GB"/>
+                </w:rPr>
+              </m:ctrlPr>
+            </m:sSubPr>
+            <m:e>
+              <m:r>
+                <w:rPr>
+                  <w:rFonts w:ascii="Cambria Math" w:eastAsiaTheme="minorEastAsia" w:hAnsi="Cambria Math"/>
+                  <w:lang w:val="en-GB"/>
+                </w:rPr>
+                <m:t>β</m:t>
+              </m:r>
+            </m:e>
+            <m:sub>
+              <m:r>
+                <w:rPr>
+                  <w:rFonts w:ascii="Cambria Math" w:eastAsiaTheme="minorEastAsia" w:hAnsi="Cambria Math"/>
+                  <w:lang w:val="en-GB"/>
+                </w:rPr>
+                <m:t>1</m:t>
+              </m:r>
+            </m:sub>
+          </m:sSub>
+          <m:r>
+            <w:rPr>
+              <w:rFonts w:ascii="Cambria Math" w:eastAsiaTheme="minorEastAsia" w:hAnsi="Cambria Math"/>
+              <w:lang w:val="en-GB"/>
+            </w:rPr>
+            <m:t>≠0</m:t>
+          </m:r>
+        </m:oMath>
+      </m:oMathPara>
+    </w:p>
+    <w:p>
+      <w:pPr>
+        <w:pStyle w:val="ListParagraph"/>
+        <w:rPr>
+          <w:rFonts w:eastAsiaTheme="minorEastAsia"/>
+          <w:iCs/>
+          <w:lang w:val="en-GB"/>
+        </w:rPr>
+      </w:pPr>
+    </w:p>
+    <w:p>
+      <w:pPr>
+        <w:pStyle w:val="ListParagraph"/>
+        <w:numPr>
+          <w:ilvl w:val="0"/>
+          <w:numId w:val="5"/>
+        </w:numPr>
+        <w:rPr>
+          <w:rFonts w:eastAsiaTheme="minorEastAsia"/>
+          <w:iCs/>
+          <w:lang w:val="en-GB"/>
+        </w:rPr>
+      </w:pPr>
+      <w:r>
+        <w:rPr>
+          <w:rFonts w:eastAsiaTheme="minorEastAsia"/>
+          <w:iCs/>
+          <w:lang w:val="en-GB"/>
+        </w:rPr>
+        <w:t xml:space="preserve">The Null Hypothesis is tested by computing a </w:t>
+      </w:r>
+      <w:r>
+        <w:rPr>
+          <w:rFonts w:eastAsiaTheme="minorEastAsia"/>
+          <w:b/>
+          <w:bCs/>
+          <w:i/>
+          <w:lang w:val="en-GB"/>
+        </w:rPr>
+        <w:t>t-statistic:</w:t>
+      </w:r>
+    </w:p>
+    <w:p>
+      <w:pPr>
+        <w:pStyle w:val="ListParagraph"/>
+        <w:rPr>
+          <w:rFonts w:eastAsiaTheme="minorEastAsia"/>
+          <w:iCs/>
+          <w:lang w:val="en-GB"/>
+        </w:rPr>
+      </w:pPr>
+      <m:oMathPara>
+        <m:oMath>
+          <m:r>
+            <w:rPr>
+              <w:rFonts w:ascii="Cambria Math" w:eastAsiaTheme="minorEastAsia" w:hAnsi="Cambria Math"/>
+              <w:lang w:val="en-GB"/>
+            </w:rPr>
+            <m:t>t=</m:t>
+          </m:r>
+          <m:f>
+            <m:fPr>
+              <m:ctrlPr>
+                <w:rPr>
+                  <w:rFonts w:ascii="Cambria Math" w:eastAsiaTheme="minorEastAsia" w:hAnsi="Cambria Math"/>
+                  <w:i/>
+                  <w:iCs/>
+                  <w:lang w:val="en-GB"/>
+                </w:rPr>
+              </m:ctrlPr>
+            </m:fPr>
+            <m:num>
+              <m:sSub>
+                <m:sSubPr>
+                  <m:ctrlPr>
+                    <w:rPr>
+                      <w:rFonts w:ascii="Cambria Math" w:eastAsiaTheme="minorEastAsia" w:hAnsi="Cambria Math"/>
+                      <w:i/>
+                      <w:iCs/>
+                      <w:lang w:val="en-GB"/>
+                    </w:rPr>
+                  </m:ctrlPr>
+                </m:sSubPr>
+                <m:e>
+                  <m:acc>
+                    <m:accPr>
+                      <m:ctrlPr>
+                        <w:rPr>
+                          <w:rFonts w:ascii="Cambria Math" w:eastAsiaTheme="minorEastAsia" w:hAnsi="Cambria Math"/>
+                          <w:i/>
+                          <w:iCs/>
+                          <w:lang w:val="en-GB"/>
+                        </w:rPr>
+                      </m:ctrlPr>
+                    </m:accPr>
+                    <m:e>
+                      <m:r>
+                        <w:rPr>
+                          <w:rFonts w:ascii="Cambria Math" w:eastAsiaTheme="minorEastAsia" w:hAnsi="Cambria Math"/>
+                          <w:lang w:val="en-GB"/>
+                        </w:rPr>
+                        <m:t>β</m:t>
+                      </m:r>
+                    </m:e>
+                  </m:acc>
+                </m:e>
+                <m:sub>
+                  <m:r>
+                    <w:rPr>
+                      <w:rFonts w:ascii="Cambria Math" w:eastAsiaTheme="minorEastAsia" w:hAnsi="Cambria Math"/>
+                      <w:lang w:val="en-GB"/>
+                    </w:rPr>
+                    <m:t>1</m:t>
+                  </m:r>
+                </m:sub>
+              </m:sSub>
+              <m:r>
+                <w:rPr>
+                  <w:rFonts w:ascii="Cambria Math" w:eastAsiaTheme="minorEastAsia" w:hAnsi="Cambria Math"/>
+                  <w:lang w:val="en-GB"/>
+                </w:rPr>
+                <m:t>-0</m:t>
+              </m:r>
+            </m:num>
+            <m:den>
+              <m:r>
+                <w:rPr>
+                  <w:rFonts w:ascii="Cambria Math" w:eastAsiaTheme="minorEastAsia" w:hAnsi="Cambria Math"/>
+                  <w:lang w:val="en-GB"/>
+                </w:rPr>
+                <m:t>SE(</m:t>
+              </m:r>
+              <m:sSub>
+                <m:sSubPr>
+                  <m:ctrlPr>
+                    <w:rPr>
+                      <w:rFonts w:ascii="Cambria Math" w:eastAsiaTheme="minorEastAsia" w:hAnsi="Cambria Math"/>
+                      <w:i/>
+                      <w:iCs/>
+                      <w:lang w:val="en-GB"/>
+                    </w:rPr>
+                  </m:ctrlPr>
+                </m:sSubPr>
+                <m:e>
+                  <m:acc>
+                    <m:accPr>
+                      <m:ctrlPr>
+                        <w:rPr>
+                          <w:rFonts w:ascii="Cambria Math" w:eastAsiaTheme="minorEastAsia" w:hAnsi="Cambria Math"/>
+                          <w:i/>
+                          <w:iCs/>
+                          <w:lang w:val="en-GB"/>
+                        </w:rPr>
+                      </m:ctrlPr>
+                    </m:accPr>
+                    <m:e>
+                      <m:r>
+                        <w:rPr>
+                          <w:rFonts w:ascii="Cambria Math" w:eastAsiaTheme="minorEastAsia" w:hAnsi="Cambria Math"/>
+                          <w:lang w:val="en-GB"/>
+                        </w:rPr>
+                        <m:t>β</m:t>
+                      </m:r>
+                    </m:e>
+                  </m:acc>
+                </m:e>
+                <m:sub>
+                  <m:r>
+                    <w:rPr>
+                      <w:rFonts w:ascii="Cambria Math" w:eastAsiaTheme="minorEastAsia" w:hAnsi="Cambria Math"/>
+                      <w:lang w:val="en-GB"/>
+                    </w:rPr>
+                    <m:t>1</m:t>
+                  </m:r>
+                </m:sub>
+              </m:sSub>
+              <m:r>
+                <w:rPr>
+                  <w:rFonts w:ascii="Cambria Math" w:eastAsiaTheme="minorEastAsia" w:hAnsi="Cambria Math"/>
+                  <w:lang w:val="en-GB"/>
+                </w:rPr>
+                <m:t>)</m:t>
+              </m:r>
+            </m:den>
+          </m:f>
+        </m:oMath>
+      </m:oMathPara>
+    </w:p>
+    <w:p>
+      <w:pPr>
+        <w:pStyle w:val="ListParagraph"/>
+        <w:rPr>
+          <w:rFonts w:eastAsiaTheme="minorEastAsia"/>
+          <w:lang w:val="en-GB"/>
+        </w:rPr>
+      </w:pPr>
+    </w:p>
+    <w:p>
+      <w:pPr>
+        <w:pStyle w:val="ListParagraph"/>
+        <w:rPr>
+          <w:rFonts w:eastAsiaTheme="minorEastAsia"/>
+          <w:lang w:val="en-GB"/>
+        </w:rPr>
+      </w:pPr>
+      <w:r>
+        <w:rPr>
+          <w:rFonts w:eastAsiaTheme="minorEastAsia"/>
+          <w:lang w:val="en-GB"/>
+        </w:rPr>
+        <w:t xml:space="preserve">If the Null Hypothesis is true, this will </w:t>
+      </w:r>
+      <w:r>
+        <w:rPr>
+          <w:rFonts w:eastAsiaTheme="minorEastAsia"/>
+          <w:b/>
+          <w:bCs/>
+          <w:i/>
+          <w:iCs/>
+          <w:lang w:val="en-GB"/>
+        </w:rPr>
+        <w:t>have a</w:t>
+      </w:r>
+      <w:r>
+        <w:rPr>
+          <w:rFonts w:eastAsiaTheme="minorEastAsia"/>
+          <w:b/>
+          <w:bCs/>
+          <w:i/>
+          <w:iCs/>
+          <w:lang w:val="en-GB"/>
+        </w:rPr>
+        <w:t xml:space="preserve"> </w:t>
+      </w:r>
+      <w:r>
+        <w:rPr>
+          <w:rFonts w:eastAsiaTheme="minorEastAsia"/>
+          <w:b/>
+          <w:bCs/>
+          <w:i/>
+          <w:iCs/>
+          <w:lang w:val="en-GB"/>
+        </w:rPr>
+        <w:t xml:space="preserve">t-distribution with </w:t>
+      </w:r>
+      <m:oMath>
+        <m:r>
+          <m:rPr>
+            <m:sty m:val="bi"/>
+          </m:rPr>
+          <w:rPr>
+            <w:rFonts w:ascii="Cambria Math" w:eastAsiaTheme="minorEastAsia" w:hAnsi="Cambria Math"/>
+            <w:lang w:val="en-GB"/>
+          </w:rPr>
+          <m:t>n=2</m:t>
+        </m:r>
+      </m:oMath>
+      <w:r>
+        <w:rPr>
+          <w:rFonts w:eastAsiaTheme="minorEastAsia"/>
+          <w:b/>
+          <w:bCs/>
+          <w:i/>
+          <w:iCs/>
+          <w:lang w:val="en-GB"/>
+        </w:rPr>
+        <w:t xml:space="preserve"> degrees of freedom</w:t>
+      </w:r>
+      <w:r>
+        <w:rPr>
+          <w:rFonts w:eastAsiaTheme="minorEastAsia"/>
+          <w:lang w:val="en-GB"/>
+        </w:rPr>
+        <w:t>.</w:t>
+      </w:r>
+    </w:p>
+    <w:p>
+      <w:pPr>
+        <w:pStyle w:val="ListParagraph"/>
+        <w:numPr>
+          <w:ilvl w:val="0"/>
+          <w:numId w:val="5"/>
+        </w:numPr>
+        <w:rPr>
+          <w:rFonts w:eastAsiaTheme="minorEastAsia"/>
+          <w:iCs/>
+          <w:lang w:val="en-GB"/>
+        </w:rPr>
+      </w:pPr>
+      <w:r>
+        <w:rPr>
+          <w:rFonts w:eastAsiaTheme="minorEastAsia"/>
+          <w:iCs/>
+          <w:lang w:val="en-GB"/>
+        </w:rPr>
+        <w:lastRenderedPageBreak/>
+        <w:t xml:space="preserve">The </w:t>
+      </w:r>
+      <w:r>
+        <w:rPr>
+          <w:rFonts w:eastAsiaTheme="minorEastAsia"/>
+          <w:b/>
+          <w:bCs/>
+          <w:i/>
+          <w:lang w:val="en-GB"/>
+        </w:rPr>
+        <w:t>p-value</w:t>
+      </w:r>
+      <w:r>
+        <w:rPr>
+          <w:rFonts w:eastAsiaTheme="minorEastAsia"/>
+          <w:iCs/>
+          <w:lang w:val="en-GB"/>
+        </w:rPr>
+        <w:t xml:space="preserve"> is the probability to get </w:t>
+      </w:r>
+      <w:r>
+        <w:rPr>
+          <w:rFonts w:eastAsiaTheme="minorEastAsia"/>
+          <w:b/>
+          <w:bCs/>
+          <w:i/>
+          <w:lang w:val="en-GB"/>
+        </w:rPr>
+        <w:t>at least</w:t>
+      </w:r>
+      <w:r>
+        <w:rPr>
+          <w:rFonts w:eastAsiaTheme="minorEastAsia"/>
+          <w:iCs/>
+          <w:lang w:val="en-GB"/>
+        </w:rPr>
+        <w:t xml:space="preserve"> the obtained value for </w:t>
+      </w:r>
+      <m:oMath>
+        <m:r>
+          <w:rPr>
+            <w:rFonts w:ascii="Cambria Math" w:eastAsiaTheme="minorEastAsia" w:hAnsi="Cambria Math"/>
+            <w:lang w:val="en-GB"/>
+          </w:rPr>
+          <m:t>|t|</m:t>
+        </m:r>
+      </m:oMath>
+      <w:r>
+        <w:rPr>
+          <w:rFonts w:eastAsiaTheme="minorEastAsia"/>
+          <w:iCs/>
+          <w:lang w:val="en-GB"/>
+        </w:rPr>
+        <w:t>.</w:t>
+      </w:r>
+    </w:p>
+    <w:p>
+      <w:pPr>
+        <w:pStyle w:val="ListParagraph"/>
+        <w:numPr>
+          <w:ilvl w:val="0"/>
+          <w:numId w:val="5"/>
+        </w:numPr>
+        <w:rPr>
+          <w:rFonts w:eastAsiaTheme="minorEastAsia"/>
+          <w:b/>
+          <w:bCs/>
+          <w:i/>
+          <w:lang w:val="en-GB"/>
+        </w:rPr>
+      </w:pPr>
+      <w:r>
+        <w:rPr>
+          <w:rFonts w:eastAsiaTheme="minorEastAsia"/>
+          <w:b/>
+          <w:bCs/>
+          <w:i/>
+          <w:lang w:val="en-GB"/>
+        </w:rPr>
+        <w:t xml:space="preserve">Hypothesis Testing and using </w:t>
+      </w:r>
+      <w:r>
+        <w:rPr>
+          <w:rFonts w:eastAsiaTheme="minorEastAsia"/>
+          <w:b/>
+          <w:bCs/>
+          <w:i/>
+          <w:lang w:val="en-GB"/>
+        </w:rPr>
+        <w:t>Confidence Tests</w:t>
+      </w:r>
+      <w:r>
+        <w:rPr>
+          <w:rFonts w:eastAsiaTheme="minorEastAsia"/>
+          <w:b/>
+          <w:bCs/>
+          <w:i/>
+          <w:lang w:val="en-GB"/>
+        </w:rPr>
+        <w:t xml:space="preserve"> are equivalen</w:t>
+      </w:r>
+      <w:r>
+        <w:rPr>
+          <w:rFonts w:eastAsiaTheme="minorEastAsia"/>
+          <w:b/>
+          <w:bCs/>
+          <w:i/>
+          <w:lang w:val="en-GB"/>
+        </w:rPr>
+        <w:t>t</w:t>
+      </w:r>
+      <w:r>
+        <w:rPr>
+          <w:rFonts w:eastAsiaTheme="minorEastAsia"/>
+          <w:iCs/>
+          <w:lang w:val="en-GB"/>
+        </w:rPr>
+        <w:t>:</w:t>
+      </w:r>
+      <w:r>
+        <w:rPr>
+          <w:rFonts w:eastAsiaTheme="minorEastAsia"/>
+          <w:iCs/>
+          <w:lang w:val="en-GB"/>
+        </w:rPr>
+        <w:t xml:space="preserve"> if one of the two shows that there is a relation between </w:t>
+      </w:r>
+      <m:oMath>
+        <m:r>
+          <w:rPr>
+            <w:rFonts w:ascii="Cambria Math" w:eastAsiaTheme="minorEastAsia" w:hAnsi="Cambria Math"/>
+            <w:lang w:val="en-GB"/>
+          </w:rPr>
+          <m:t>Y</m:t>
+        </m:r>
+      </m:oMath>
+      <w:r>
+        <w:rPr>
+          <w:rFonts w:eastAsiaTheme="minorEastAsia"/>
+          <w:iCs/>
+          <w:lang w:val="en-GB"/>
+        </w:rPr>
+        <w:t xml:space="preserve"> and </w:t>
+      </w:r>
+      <m:oMath>
+        <m:r>
+          <w:rPr>
+            <w:rFonts w:ascii="Cambria Math" w:eastAsiaTheme="minorEastAsia" w:hAnsi="Cambria Math"/>
+            <w:lang w:val="en-GB"/>
+          </w:rPr>
+          <m:t>X</m:t>
+        </m:r>
+      </m:oMath>
+      <w:r>
+        <w:rPr>
+          <w:rFonts w:eastAsiaTheme="minorEastAsia"/>
+          <w:iCs/>
+          <w:lang w:val="en-GB"/>
+        </w:rPr>
+        <w:t xml:space="preserve"> then so will the other and vice versa. However, the Confidence Test also tells you how big the effect is.</w:t>
+      </w:r>
+    </w:p>
+    <w:p>
+      <w:pPr>
+        <w:pStyle w:val="ListParagraph"/>
+        <w:numPr>
+          <w:ilvl w:val="0"/>
+          <w:numId w:val="5"/>
+        </w:numPr>
+        <w:rPr>
+          <w:rFonts w:eastAsiaTheme="minorEastAsia"/>
+          <w:b/>
+          <w:bCs/>
+          <w:i/>
+          <w:lang w:val="en-GB"/>
+        </w:rPr>
+      </w:pPr>
+      <w:r>
+        <w:rPr>
+          <w:rFonts w:eastAsiaTheme="minorEastAsia"/>
+          <w:iCs/>
+          <w:lang w:val="en-GB"/>
+        </w:rPr>
+        <w:t xml:space="preserve"> The accuracy of the model can be determined by computing the </w:t>
+      </w:r>
+      <w:r>
+        <w:rPr>
+          <w:rFonts w:eastAsiaTheme="minorEastAsia"/>
+          <w:b/>
+          <w:bCs/>
+          <w:i/>
+          <w:lang w:val="en-GB"/>
+        </w:rPr>
+        <w:t>Residual Squared Error</w:t>
+      </w:r>
+      <w:r>
+        <w:rPr>
+          <w:rFonts w:eastAsiaTheme="minorEastAsia"/>
+          <w:iCs/>
+          <w:lang w:val="en-GB"/>
+        </w:rPr>
+        <w:t>:</w:t>
+      </w:r>
+    </w:p>
+    <w:p>
+      <w:pPr>
+        <w:pStyle w:val="ListParagraph"/>
+        <w:rPr>
+          <w:rFonts w:eastAsiaTheme="minorEastAsia"/>
+          <w:iCs/>
+          <w:lang w:val="en-GB"/>
+        </w:rPr>
+      </w:pPr>
+      <m:oMathPara>
+        <m:oMath>
+          <m:r>
+            <m:rPr>
+              <m:sty m:val="p"/>
+            </m:rPr>
+            <w:rPr>
+              <w:rFonts w:ascii="Cambria Math" w:eastAsiaTheme="minorEastAsia" w:hAnsi="Cambria Math"/>
+              <w:lang w:val="en-GB"/>
+            </w:rPr>
+            <m:t>RSE</m:t>
+          </m:r>
+          <m:r>
+            <m:rPr>
+              <m:sty m:val="p"/>
+            </m:rPr>
+            <w:rPr>
+              <w:rFonts w:ascii="Cambria Math" w:eastAsiaTheme="minorEastAsia" w:hAnsi="Cambria Math"/>
+              <w:lang w:val="en-GB"/>
+            </w:rPr>
+            <m:t>=</m:t>
+          </m:r>
+          <m:rad>
+            <m:radPr>
+              <m:degHide m:val="1"/>
+              <m:ctrlPr>
+                <w:rPr>
+                  <w:rFonts w:ascii="Cambria Math" w:eastAsiaTheme="minorEastAsia" w:hAnsi="Cambria Math"/>
+                  <w:iCs/>
+                  <w:lang w:val="en-GB"/>
+                </w:rPr>
+              </m:ctrlPr>
+            </m:radPr>
+            <m:deg/>
+            <m:e>
+              <m:f>
+                <m:fPr>
+                  <m:ctrlPr>
+                    <w:rPr>
+                      <w:rFonts w:ascii="Cambria Math" w:eastAsiaTheme="minorEastAsia" w:hAnsi="Cambria Math"/>
+                      <w:iCs/>
+                      <w:lang w:val="en-GB"/>
+                    </w:rPr>
+                  </m:ctrlPr>
+                </m:fPr>
+                <m:num>
+                  <m:r>
+                    <m:rPr>
+                      <m:sty m:val="p"/>
+                    </m:rPr>
+                    <w:rPr>
+                      <w:rFonts w:ascii="Cambria Math" w:eastAsiaTheme="minorEastAsia" w:hAnsi="Cambria Math"/>
+                      <w:lang w:val="en-GB"/>
+                    </w:rPr>
+                    <m:t>1</m:t>
+                  </m:r>
+                </m:num>
+                <m:den>
+                  <m:r>
+                    <m:rPr>
+                      <m:sty m:val="p"/>
+                    </m:rPr>
+                    <w:rPr>
+                      <w:rFonts w:ascii="Cambria Math" w:eastAsiaTheme="minorEastAsia" w:hAnsi="Cambria Math"/>
+                      <w:lang w:val="en-GB"/>
+                    </w:rPr>
+                    <m:t>n-2</m:t>
+                  </m:r>
+                </m:den>
+              </m:f>
+              <m:r>
+                <w:rPr>
+                  <w:rFonts w:ascii="Cambria Math" w:eastAsiaTheme="minorEastAsia" w:hAnsi="Cambria Math"/>
+                  <w:lang w:val="en-GB"/>
+                </w:rPr>
+                <m:t>RSS</m:t>
+              </m:r>
+            </m:e>
+          </m:rad>
+          <m:r>
+            <m:rPr>
+              <m:sty m:val="p"/>
+            </m:rPr>
+            <w:rPr>
+              <w:rFonts w:ascii="Cambria Math" w:eastAsiaTheme="minorEastAsia" w:hAnsi="Cambria Math"/>
+              <w:lang w:val="en-GB"/>
+            </w:rPr>
+            <m:t xml:space="preserve"> </m:t>
+          </m:r>
+        </m:oMath>
+      </m:oMathPara>
+    </w:p>
+    <w:p>
+      <w:pPr>
+        <w:pStyle w:val="ListParagraph"/>
+        <w:rPr>
+          <w:rFonts w:eastAsiaTheme="minorEastAsia"/>
+          <w:iCs/>
+          <w:lang w:val="en-GB"/>
+        </w:rPr>
+      </w:pPr>
+      <w:r>
+        <w:rPr>
+          <w:rFonts w:eastAsiaTheme="minorEastAsia"/>
+          <w:iCs/>
+          <w:lang w:val="en-GB"/>
+        </w:rPr>
+        <w:t xml:space="preserve">And by computing the </w:t>
+      </w:r>
+      <m:oMath>
+        <m:sSup>
+          <m:sSupPr>
+            <m:ctrlPr>
+              <w:rPr>
+                <w:rFonts w:ascii="Cambria Math" w:eastAsiaTheme="minorEastAsia" w:hAnsi="Cambria Math"/>
+                <w:b/>
+                <w:bCs/>
+                <w:i/>
+                <w:iCs/>
+                <w:lang w:val="en-GB"/>
+              </w:rPr>
+            </m:ctrlPr>
+          </m:sSupPr>
+          <m:e>
+            <m:r>
+              <m:rPr>
+                <m:sty m:val="bi"/>
+              </m:rPr>
+              <w:rPr>
+                <w:rFonts w:ascii="Cambria Math" w:eastAsiaTheme="minorEastAsia" w:hAnsi="Cambria Math"/>
+                <w:lang w:val="en-GB"/>
+              </w:rPr>
+              <m:t>R</m:t>
+            </m:r>
+          </m:e>
+          <m:sup>
+            <m:r>
+              <m:rPr>
+                <m:sty m:val="bi"/>
+              </m:rPr>
+              <w:rPr>
+                <w:rFonts w:ascii="Cambria Math" w:eastAsiaTheme="minorEastAsia" w:hAnsi="Cambria Math"/>
+                <w:lang w:val="en-GB"/>
+              </w:rPr>
+              <m:t>2</m:t>
+            </m:r>
+          </m:sup>
+        </m:sSup>
+      </m:oMath>
+      <w:r>
+        <w:rPr>
+          <w:rFonts w:eastAsiaTheme="minorEastAsia"/>
+          <w:b/>
+          <w:bCs/>
+          <w:i/>
+          <w:iCs/>
+          <w:lang w:val="en-GB"/>
+        </w:rPr>
+        <w:t xml:space="preserve"> value</w:t>
+      </w:r>
+      <w:r>
+        <w:rPr>
+          <w:rFonts w:eastAsiaTheme="minorEastAsia"/>
+          <w:iCs/>
+          <w:lang w:val="en-GB"/>
+        </w:rPr>
+        <w:t xml:space="preserve"> (the </w:t>
+      </w:r>
+      <m:oMath>
+        <m:sSup>
+          <m:sSupPr>
+            <m:ctrlPr>
+              <w:rPr>
+                <w:rFonts w:ascii="Cambria Math" w:eastAsiaTheme="minorEastAsia" w:hAnsi="Cambria Math"/>
+                <w:i/>
+                <w:iCs/>
+                <w:lang w:val="en-GB"/>
+              </w:rPr>
+            </m:ctrlPr>
+          </m:sSupPr>
+          <m:e>
+            <m:r>
+              <w:rPr>
+                <w:rFonts w:ascii="Cambria Math" w:eastAsiaTheme="minorEastAsia" w:hAnsi="Cambria Math"/>
+                <w:lang w:val="en-GB"/>
+              </w:rPr>
+              <m:t>R</m:t>
+            </m:r>
+          </m:e>
+          <m:sup>
+            <m:r>
+              <w:rPr>
+                <w:rFonts w:ascii="Cambria Math" w:eastAsiaTheme="minorEastAsia" w:hAnsi="Cambria Math"/>
+                <w:lang w:val="en-GB"/>
+              </w:rPr>
+              <m:t>2</m:t>
+            </m:r>
+          </m:sup>
+        </m:sSup>
+      </m:oMath>
+      <w:r>
+        <w:rPr>
+          <w:rFonts w:eastAsiaTheme="minorEastAsia"/>
+          <w:iCs/>
+          <w:lang w:val="en-GB"/>
+        </w:rPr>
+        <w:t xml:space="preserve"> describes the fraction of the variance in the data that is explained by the model). </w:t>
+      </w:r>
+      <m:oMath>
+        <m:sSup>
+          <m:sSupPr>
+            <m:ctrlPr>
+              <w:rPr>
+                <w:rFonts w:ascii="Cambria Math" w:eastAsiaTheme="minorEastAsia" w:hAnsi="Cambria Math"/>
+                <w:i/>
+                <w:iCs/>
+                <w:lang w:val="en-GB"/>
+              </w:rPr>
+            </m:ctrlPr>
+          </m:sSupPr>
+          <m:e>
+            <m:r>
+              <w:rPr>
+                <w:rFonts w:ascii="Cambria Math" w:eastAsiaTheme="minorEastAsia" w:hAnsi="Cambria Math"/>
+                <w:lang w:val="en-GB"/>
+              </w:rPr>
+              <m:t>R</m:t>
+            </m:r>
+          </m:e>
+          <m:sup>
+            <m:r>
+              <w:rPr>
+                <w:rFonts w:ascii="Cambria Math" w:eastAsiaTheme="minorEastAsia" w:hAnsi="Cambria Math"/>
+                <w:lang w:val="en-GB"/>
+              </w:rPr>
+              <m:t>2</m:t>
+            </m:r>
+          </m:sup>
+        </m:sSup>
+        <m:r>
+          <w:rPr>
+            <w:rFonts w:ascii="Cambria Math" w:eastAsiaTheme="minorEastAsia" w:hAnsi="Cambria Math"/>
+            <w:lang w:val="en-GB"/>
+          </w:rPr>
+          <m:t>=</m:t>
+        </m:r>
+        <m:sSup>
+          <m:sSupPr>
+            <m:ctrlPr>
+              <w:rPr>
+                <w:rFonts w:ascii="Cambria Math" w:eastAsiaTheme="minorEastAsia" w:hAnsi="Cambria Math"/>
+                <w:i/>
+                <w:iCs/>
+                <w:lang w:val="en-GB"/>
+              </w:rPr>
+            </m:ctrlPr>
+          </m:sSupPr>
+          <m:e>
+            <m:r>
+              <w:rPr>
+                <w:rFonts w:ascii="Cambria Math" w:eastAsiaTheme="minorEastAsia" w:hAnsi="Cambria Math"/>
+                <w:lang w:val="en-GB"/>
+              </w:rPr>
+              <m:t>r</m:t>
+            </m:r>
+          </m:e>
+          <m:sup>
+            <m:r>
+              <w:rPr>
+                <w:rFonts w:ascii="Cambria Math" w:eastAsiaTheme="minorEastAsia" w:hAnsi="Cambria Math"/>
+                <w:lang w:val="en-GB"/>
+              </w:rPr>
+              <m:t>2</m:t>
+            </m:r>
+          </m:sup>
+        </m:sSup>
+      </m:oMath>
+      <w:r>
+        <w:rPr>
+          <w:rFonts w:eastAsiaTheme="minorEastAsia"/>
+          <w:iCs/>
+          <w:lang w:val="en-GB"/>
+        </w:rPr>
+        <w:t xml:space="preserve"> , where </w:t>
+      </w:r>
+      <m:oMath>
+        <m:r>
+          <w:rPr>
+            <w:rFonts w:ascii="Cambria Math" w:eastAsiaTheme="minorEastAsia" w:hAnsi="Cambria Math"/>
+            <w:lang w:val="en-GB"/>
+          </w:rPr>
+          <m:t>r</m:t>
+        </m:r>
+      </m:oMath>
+      <w:r>
+        <w:rPr>
+          <w:rFonts w:eastAsiaTheme="minorEastAsia"/>
+          <w:iCs/>
+          <w:lang w:val="en-GB"/>
+        </w:rPr>
+        <w:t xml:space="preserve"> is the correlation between </w:t>
+      </w:r>
+      <m:oMath>
+        <m:r>
+          <w:rPr>
+            <w:rFonts w:ascii="Cambria Math" w:eastAsiaTheme="minorEastAsia" w:hAnsi="Cambria Math"/>
+            <w:lang w:val="en-GB"/>
+          </w:rPr>
+          <m:t>X</m:t>
+        </m:r>
+      </m:oMath>
+      <w:r>
+        <w:rPr>
+          <w:rFonts w:eastAsiaTheme="minorEastAsia"/>
+          <w:iCs/>
+          <w:lang w:val="en-GB"/>
+        </w:rPr>
+        <w:t xml:space="preserve"> and </w:t>
+      </w:r>
+      <m:oMath>
+        <m:r>
+          <w:rPr>
+            <w:rFonts w:ascii="Cambria Math" w:eastAsiaTheme="minorEastAsia" w:hAnsi="Cambria Math"/>
+            <w:lang w:val="en-GB"/>
+          </w:rPr>
+          <m:t>Y</m:t>
+        </m:r>
+      </m:oMath>
+      <w:r>
+        <w:rPr>
+          <w:rFonts w:eastAsiaTheme="minorEastAsia"/>
+          <w:iCs/>
+          <w:lang w:val="en-GB"/>
+        </w:rPr>
+        <w:t>.</w:t>
+      </w:r>
+    </w:p>
+    <w:p>
+      <w:pPr>
+        <w:rPr>
+          <w:rFonts w:eastAsiaTheme="minorEastAsia"/>
+          <w:iCs/>
+          <w:sz w:val="40"/>
+          <w:szCs w:val="40"/>
+          <w:u w:val="single"/>
+          <w:lang w:val="en-GB"/>
+        </w:rPr>
+      </w:pPr>
+      <w:r>
+        <w:rPr>
+          <w:rFonts w:eastAsiaTheme="minorEastAsia"/>
+          <w:iCs/>
+          <w:sz w:val="40"/>
+          <w:szCs w:val="40"/>
+          <w:u w:val="single"/>
+          <w:lang w:val="en-GB"/>
+        </w:rPr>
+        <w:t>3.3 Multiple Linear Regression</w:t>
+      </w:r>
+    </w:p>
+    <w:p>
+      <w:pPr>
+        <w:pStyle w:val="ListParagraph"/>
+        <w:numPr>
+          <w:ilvl w:val="0"/>
+          <w:numId w:val="6"/>
+        </w:numPr>
+        <w:rPr>
+          <w:rFonts w:eastAsiaTheme="minorEastAsia"/>
+          <w:iCs/>
+          <w:lang w:val="en-GB"/>
+        </w:rPr>
+      </w:pPr>
+      <w:r>
+        <w:rPr>
+          <w:rFonts w:eastAsiaTheme="minorEastAsia"/>
+          <w:iCs/>
+          <w:lang w:val="en-GB"/>
+        </w:rPr>
+        <w:t>Multiple Linear Regression is regression with more than one predictor</w:t>
+      </w:r>
+      <w:r>
+        <w:rPr>
+          <w:rFonts w:eastAsiaTheme="minorEastAsia"/>
+          <w:iCs/>
+          <w:lang w:val="en-GB"/>
+        </w:rPr>
+        <w:t>:</w:t>
+      </w:r>
+    </w:p>
+    <w:p>
+      <w:pPr>
+        <w:pStyle w:val="ListParagraph"/>
+        <w:rPr>
+          <w:rFonts w:eastAsiaTheme="minorEastAsia"/>
+          <w:iCs/>
+          <w:vertAlign w:val="subscript"/>
+          <w:lang w:val="en-GB"/>
+        </w:rPr>
+      </w:pPr>
+      <m:oMathPara>
+        <m:oMath>
+          <m:r>
+            <w:rPr>
+              <w:rFonts w:ascii="Cambria Math" w:eastAsiaTheme="minorEastAsia" w:hAnsi="Cambria Math"/>
+              <w:vertAlign w:val="subscript"/>
+              <w:lang w:val="en-GB"/>
+            </w:rPr>
+            <m:t xml:space="preserve">Y= </m:t>
+          </m:r>
+          <m:sSub>
+            <m:sSubPr>
+              <m:ctrlPr>
+                <w:rPr>
+                  <w:rFonts w:ascii="Cambria Math" w:eastAsiaTheme="minorEastAsia" w:hAnsi="Cambria Math"/>
+                  <w:i/>
+                  <w:iCs/>
+                  <w:vertAlign w:val="subscript"/>
+                  <w:lang w:val="en-GB"/>
+                </w:rPr>
+              </m:ctrlPr>
+            </m:sSubPr>
+            <m:e>
+              <m:r>
+                <w:rPr>
+                  <w:rFonts w:ascii="Cambria Math" w:eastAsiaTheme="minorEastAsia" w:hAnsi="Cambria Math"/>
+                  <w:vertAlign w:val="subscript"/>
+                  <w:lang w:val="en-GB"/>
+                </w:rPr>
+                <m:t>β</m:t>
+              </m:r>
+            </m:e>
+            <m:sub>
+              <m:r>
+                <w:rPr>
+                  <w:rFonts w:ascii="Cambria Math" w:eastAsiaTheme="minorEastAsia" w:hAnsi="Cambria Math"/>
+                  <w:vertAlign w:val="subscript"/>
+                  <w:lang w:val="en-GB"/>
+                </w:rPr>
+                <m:t>0</m:t>
+              </m:r>
+            </m:sub>
+          </m:sSub>
+          <m:r>
+            <w:rPr>
+              <w:rFonts w:ascii="Cambria Math" w:eastAsiaTheme="minorEastAsia" w:hAnsi="Cambria Math"/>
+              <w:vertAlign w:val="subscript"/>
+              <w:lang w:val="en-GB"/>
+            </w:rPr>
+            <m:t>+</m:t>
+          </m:r>
+          <m:sSub>
+            <m:sSubPr>
+              <m:ctrlPr>
+                <w:rPr>
+                  <w:rFonts w:ascii="Cambria Math" w:eastAsiaTheme="minorEastAsia" w:hAnsi="Cambria Math"/>
+                  <w:i/>
+                  <w:iCs/>
+                  <w:vertAlign w:val="subscript"/>
+                  <w:lang w:val="en-GB"/>
+                </w:rPr>
+              </m:ctrlPr>
+            </m:sSubPr>
+            <m:e>
+              <m:r>
+                <w:rPr>
+                  <w:rFonts w:ascii="Cambria Math" w:eastAsiaTheme="minorEastAsia" w:hAnsi="Cambria Math"/>
+                  <w:vertAlign w:val="subscript"/>
+                  <w:lang w:val="en-GB"/>
+                </w:rPr>
+                <m:t>β</m:t>
+              </m:r>
+            </m:e>
+            <m:sub>
+              <m:r>
+                <w:rPr>
+                  <w:rFonts w:ascii="Cambria Math" w:eastAsiaTheme="minorEastAsia" w:hAnsi="Cambria Math"/>
+                  <w:vertAlign w:val="subscript"/>
+                  <w:lang w:val="en-GB"/>
+                </w:rPr>
+                <m:t>1</m:t>
+              </m:r>
+            </m:sub>
+          </m:sSub>
+          <m:sSub>
+            <m:sSubPr>
+              <m:ctrlPr>
+                <w:rPr>
+                  <w:rFonts w:ascii="Cambria Math" w:eastAsiaTheme="minorEastAsia" w:hAnsi="Cambria Math"/>
+                  <w:i/>
+                  <w:iCs/>
+                  <w:vertAlign w:val="subscript"/>
+                  <w:lang w:val="en-GB"/>
+                </w:rPr>
+              </m:ctrlPr>
+            </m:sSubPr>
+            <m:e>
+              <m:r>
+                <w:rPr>
+                  <w:rFonts w:ascii="Cambria Math" w:eastAsiaTheme="minorEastAsia" w:hAnsi="Cambria Math"/>
+                  <w:vertAlign w:val="subscript"/>
+                  <w:lang w:val="en-GB"/>
+                </w:rPr>
+                <m:t>X</m:t>
+              </m:r>
+            </m:e>
+            <m:sub>
+              <m:r>
+                <w:rPr>
+                  <w:rFonts w:ascii="Cambria Math" w:eastAsiaTheme="minorEastAsia" w:hAnsi="Cambria Math"/>
+                  <w:vertAlign w:val="subscript"/>
+                  <w:lang w:val="en-GB"/>
+                </w:rPr>
+                <m:t>1</m:t>
+              </m:r>
+            </m:sub>
+          </m:sSub>
+          <m:r>
+            <w:rPr>
+              <w:rFonts w:ascii="Cambria Math" w:eastAsiaTheme="minorEastAsia" w:hAnsi="Cambria Math"/>
+              <w:vertAlign w:val="subscript"/>
+              <w:lang w:val="en-GB"/>
+            </w:rPr>
+            <m:t>+…+</m:t>
+          </m:r>
+          <m:sSub>
+            <m:sSubPr>
+              <m:ctrlPr>
+                <w:rPr>
+                  <w:rFonts w:ascii="Cambria Math" w:eastAsiaTheme="minorEastAsia" w:hAnsi="Cambria Math"/>
+                  <w:i/>
+                  <w:iCs/>
+                  <w:vertAlign w:val="subscript"/>
+                  <w:lang w:val="en-GB"/>
+                </w:rPr>
+              </m:ctrlPr>
+            </m:sSubPr>
+            <m:e>
+              <m:r>
+                <w:rPr>
+                  <w:rFonts w:ascii="Cambria Math" w:eastAsiaTheme="minorEastAsia" w:hAnsi="Cambria Math"/>
+                  <w:vertAlign w:val="subscript"/>
+                  <w:lang w:val="en-GB"/>
+                </w:rPr>
+                <m:t>β</m:t>
+              </m:r>
+            </m:e>
+            <m:sub>
+              <m:r>
+                <w:rPr>
+                  <w:rFonts w:ascii="Cambria Math" w:eastAsiaTheme="minorEastAsia" w:hAnsi="Cambria Math"/>
+                  <w:vertAlign w:val="subscript"/>
+                  <w:lang w:val="en-GB"/>
+                </w:rPr>
+                <m:t>p</m:t>
+              </m:r>
+            </m:sub>
+          </m:sSub>
+          <m:sSub>
+            <m:sSubPr>
+              <m:ctrlPr>
+                <w:rPr>
+                  <w:rFonts w:ascii="Cambria Math" w:eastAsiaTheme="minorEastAsia" w:hAnsi="Cambria Math"/>
+                  <w:i/>
+                  <w:iCs/>
+                  <w:vertAlign w:val="subscript"/>
+                  <w:lang w:val="en-GB"/>
+                </w:rPr>
+              </m:ctrlPr>
+            </m:sSubPr>
+            <m:e>
+              <m:r>
+                <w:rPr>
+                  <w:rFonts w:ascii="Cambria Math" w:eastAsiaTheme="minorEastAsia" w:hAnsi="Cambria Math"/>
+                  <w:vertAlign w:val="subscript"/>
+                  <w:lang w:val="en-GB"/>
+                </w:rPr>
+                <m:t>X</m:t>
+              </m:r>
+            </m:e>
+            <m:sub>
+              <m:r>
+                <w:rPr>
+                  <w:rFonts w:ascii="Cambria Math" w:eastAsiaTheme="minorEastAsia" w:hAnsi="Cambria Math"/>
+                  <w:vertAlign w:val="subscript"/>
+                  <w:lang w:val="en-GB"/>
+                </w:rPr>
+                <m:t>p</m:t>
+              </m:r>
+            </m:sub>
+          </m:sSub>
+          <m:r>
+            <w:rPr>
+              <w:rFonts w:ascii="Cambria Math" w:eastAsiaTheme="minorEastAsia" w:hAnsi="Cambria Math"/>
+              <w:vertAlign w:val="subscript"/>
+              <w:lang w:val="en-GB"/>
+            </w:rPr>
+            <m:t>+ϵ</m:t>
+          </m:r>
+        </m:oMath>
+      </m:oMathPara>
+    </w:p>
+    <w:p>
+      <w:pPr>
+        <w:pStyle w:val="ListParagraph"/>
+        <w:numPr>
+          <w:ilvl w:val="0"/>
+          <w:numId w:val="6"/>
+        </w:numPr>
+        <w:rPr>
+          <w:rFonts w:eastAsiaTheme="minorEastAsia"/>
+          <w:iCs/>
+          <w:lang w:val="en-GB"/>
+        </w:rPr>
+      </w:pPr>
+      <w:r>
+        <w:rPr>
+          <w:rFonts w:eastAsiaTheme="minorEastAsia"/>
+          <w:iCs/>
+          <w:lang w:val="en-GB"/>
+        </w:rPr>
+        <w:t xml:space="preserve">How to interpret the different predictors now: </w:t>
+      </w:r>
+    </w:p>
+    <w:p>
+      <w:pPr>
+        <w:pStyle w:val="ListParagraph"/>
+        <w:rPr>
+          <w:rFonts w:eastAsiaTheme="minorEastAsia"/>
+          <w:iCs/>
+          <w:lang w:val="en-GB"/>
+        </w:rPr>
+      </w:pPr>
+      <w:r>
+        <w:rPr>
+          <w:rFonts w:eastAsiaTheme="minorEastAsia"/>
+          <w:iCs/>
+          <w:lang w:val="en-GB"/>
+        </w:rPr>
+        <w:t>-</w:t>
+      </w:r>
+      <w:r>
+        <w:rPr>
+          <w:rFonts w:eastAsiaTheme="minorEastAsia"/>
+          <w:b/>
+          <w:bCs/>
+          <w:i/>
+          <w:lang w:val="en-GB"/>
+        </w:rPr>
+        <w:t>If the predictors are not correlated data</w:t>
+      </w:r>
+      <w:r>
+        <w:rPr>
+          <w:rFonts w:eastAsiaTheme="minorEastAsia"/>
+          <w:iCs/>
+          <w:lang w:val="en-GB"/>
+        </w:rPr>
+        <w:t xml:space="preserve">, each predictor can be interpreted separately. </w:t>
+      </w:r>
+    </w:p>
+    <w:p>
+      <w:pPr>
+        <w:pStyle w:val="ListParagraph"/>
+        <w:rPr>
+          <w:rFonts w:eastAsiaTheme="minorEastAsia"/>
+          <w:iCs/>
+          <w:lang w:val="en-GB"/>
+        </w:rPr>
+      </w:pPr>
+    </w:p>
+    <w:p>
+      <w:pPr>
+        <w:pStyle w:val="ListParagraph"/>
+        <w:rPr>
+          <w:rFonts w:eastAsiaTheme="minorEastAsia"/>
+          <w:bCs/>
+          <w:iCs/>
+          <w:lang w:val="en-GB"/>
+        </w:rPr>
+      </w:pPr>
+      <w:r>
+        <w:rPr>
+          <w:rFonts w:eastAsiaTheme="minorEastAsia"/>
+          <w:iCs/>
+          <w:lang w:val="en-GB"/>
+        </w:rPr>
+        <w:t>-</w:t>
+      </w:r>
+      <w:r>
+        <w:rPr>
+          <w:rFonts w:eastAsiaTheme="minorEastAsia"/>
+          <w:b/>
+          <w:bCs/>
+          <w:i/>
+          <w:lang w:val="en-GB"/>
+        </w:rPr>
+        <w:t xml:space="preserve">Usually, the different predictors are </w:t>
+      </w:r>
+      <w:r>
+        <w:rPr>
+          <w:rFonts w:eastAsiaTheme="minorEastAsia"/>
+          <w:b/>
+          <w:bCs/>
+          <w:i/>
+          <w:lang w:val="en-GB"/>
+        </w:rPr>
+        <w:t>correlated,</w:t>
+      </w:r>
+      <w:r>
+        <w:rPr>
+          <w:rFonts w:eastAsiaTheme="minorEastAsia"/>
+          <w:i/>
+          <w:lang w:val="en-GB"/>
+        </w:rPr>
+        <w:t xml:space="preserve"> </w:t>
+      </w:r>
+      <w:r>
+        <w:rPr>
+          <w:rFonts w:eastAsiaTheme="minorEastAsia"/>
+          <w:iCs/>
+          <w:lang w:val="en-GB"/>
+        </w:rPr>
+        <w:t xml:space="preserve">and this makes their interpretation much more complex. In addition, </w:t>
+      </w:r>
+      <w:r>
+        <w:rPr>
+          <w:rFonts w:eastAsiaTheme="minorEastAsia"/>
+          <w:b/>
+          <w:bCs/>
+          <w:i/>
+          <w:lang w:val="en-GB"/>
+        </w:rPr>
+        <w:t xml:space="preserve">the variance on all coefficients can increase </w:t>
+      </w:r>
+      <w:r>
+        <w:rPr>
+          <w:rFonts w:eastAsiaTheme="minorEastAsia"/>
+          <w:iCs/>
+          <w:lang w:val="en-GB"/>
+        </w:rPr>
+        <w:t xml:space="preserve">when the predictors are correlated. This is because the relation of a predictor to a certain variable is less strong in that case (the predictors of different variables can be swapped without significantly changing the result). In this case </w:t>
+      </w:r>
+      <w:r>
+        <w:rPr>
+          <w:rFonts w:eastAsiaTheme="minorEastAsia"/>
+          <w:b/>
+          <w:bCs/>
+          <w:i/>
+          <w:lang w:val="en-GB"/>
+        </w:rPr>
+        <w:t xml:space="preserve">Claims od Causality </w:t>
+      </w:r>
+      <w:r>
+        <w:rPr>
+          <w:rFonts w:eastAsiaTheme="minorEastAsia"/>
+          <w:bCs/>
+          <w:iCs/>
+          <w:lang w:val="en-GB"/>
+        </w:rPr>
+        <w:t>should be avoided.</w:t>
+      </w:r>
+    </w:p>
+    <w:p>
+      <w:pPr>
+        <w:pStyle w:val="ListParagraph"/>
+        <w:rPr>
+          <w:rFonts w:eastAsiaTheme="minorEastAsia"/>
+          <w:bCs/>
+          <w:iCs/>
+          <w:lang w:val="en-GB"/>
+        </w:rPr>
+      </w:pPr>
+    </w:p>
+    <w:p>
+      <w:pPr>
+        <w:pStyle w:val="ListParagraph"/>
+        <w:numPr>
+          <w:ilvl w:val="0"/>
+          <w:numId w:val="6"/>
+        </w:numPr>
+        <w:rPr>
+          <w:rFonts w:eastAsiaTheme="minorEastAsia"/>
+          <w:bCs/>
+          <w:iCs/>
+          <w:lang w:val="en-GB"/>
+        </w:rPr>
+      </w:pPr>
+      <w:r>
+        <w:rPr>
+          <w:rFonts w:eastAsiaTheme="minorEastAsia"/>
+          <w:bCs/>
+          <w:iCs/>
+          <w:lang w:val="en-GB"/>
+        </w:rPr>
+        <w:t xml:space="preserve">The </w:t>
+      </w:r>
+      <w:r>
+        <w:rPr>
+          <w:rFonts w:eastAsiaTheme="minorEastAsia"/>
+          <w:b/>
+          <w:i/>
+          <w:lang w:val="en-GB"/>
+        </w:rPr>
+        <w:t>Least Squares Estimat</w:t>
+      </w:r>
+      <w:r>
+        <w:rPr>
+          <w:rFonts w:eastAsiaTheme="minorEastAsia"/>
+          <w:b/>
+          <w:i/>
+          <w:lang w:val="en-GB"/>
+        </w:rPr>
+        <w:t>es</w:t>
+      </w:r>
+      <w:r>
+        <w:rPr>
+          <w:rFonts w:eastAsiaTheme="minorEastAsia"/>
+          <w:bCs/>
+          <w:iCs/>
+          <w:lang w:val="en-GB"/>
+        </w:rPr>
+        <w:t xml:space="preserve"> can be determined in much the same way as for a simple linear model (</w:t>
+      </w:r>
+      <m:oMath>
+        <m:r>
+          <m:rPr>
+            <m:sty m:val="p"/>
+          </m:rPr>
+          <w:rPr>
+            <w:rFonts w:ascii="Cambria Math" w:eastAsiaTheme="minorEastAsia" w:hAnsi="Cambria Math"/>
+            <w:lang w:val="en-GB"/>
+          </w:rPr>
+          <m:t>RSS=</m:t>
+        </m:r>
+        <m:nary>
+          <m:naryPr>
+            <m:chr m:val="∑"/>
+            <m:ctrlPr>
+              <w:rPr>
+                <w:rFonts w:ascii="Cambria Math" w:eastAsiaTheme="minorEastAsia" w:hAnsi="Cambria Math"/>
+                <w:bCs/>
+                <w:lang w:val="en-GB"/>
+              </w:rPr>
+            </m:ctrlPr>
+          </m:naryPr>
+          <m:sub>
+            <m:r>
+              <m:rPr>
+                <m:sty m:val="p"/>
+              </m:rPr>
+              <w:rPr>
+                <w:rFonts w:ascii="Cambria Math" w:eastAsiaTheme="minorEastAsia" w:hAnsi="Cambria Math"/>
+                <w:lang w:val="en-GB"/>
+              </w:rPr>
+              <m:t>i=1</m:t>
+            </m:r>
+          </m:sub>
+          <m:sup>
+            <m:r>
+              <m:rPr>
+                <m:sty m:val="p"/>
+              </m:rPr>
+              <w:rPr>
+                <w:rFonts w:ascii="Cambria Math" w:eastAsiaTheme="minorEastAsia" w:hAnsi="Cambria Math"/>
+                <w:lang w:val="en-GB"/>
+              </w:rPr>
+              <m:t>n</m:t>
+            </m:r>
+          </m:sup>
+          <m:e>
+            <m:sSup>
+              <m:sSupPr>
+                <m:ctrlPr>
+                  <w:rPr>
+                    <w:rFonts w:ascii="Cambria Math" w:eastAsiaTheme="minorEastAsia" w:hAnsi="Cambria Math"/>
+                    <w:bCs/>
+                    <w:i/>
+                    <w:lang w:val="en-GB"/>
+                  </w:rPr>
+                </m:ctrlPr>
+              </m:sSupPr>
+              <m:e>
+                <m:d>
+                  <m:dPr>
+                    <m:ctrlPr>
+                      <w:rPr>
+                        <w:rFonts w:ascii="Cambria Math" w:eastAsiaTheme="minorEastAsia" w:hAnsi="Cambria Math"/>
+                        <w:bCs/>
+                        <w:i/>
+                        <w:lang w:val="en-GB"/>
+                      </w:rPr>
+                    </m:ctrlPr>
+                  </m:dPr>
+                  <m:e>
+                    <m:sSub>
+                      <m:sSubPr>
+                        <m:ctrlPr>
+                          <w:rPr>
+                            <w:rFonts w:ascii="Cambria Math" w:eastAsiaTheme="minorEastAsia" w:hAnsi="Cambria Math"/>
+                            <w:bCs/>
+                            <w:i/>
+                            <w:lang w:val="en-GB"/>
+                          </w:rPr>
+                        </m:ctrlPr>
+                      </m:sSubPr>
+                      <m:e>
+                        <m:r>
+                          <w:rPr>
+                            <w:rFonts w:ascii="Cambria Math" w:eastAsiaTheme="minorEastAsia" w:hAnsi="Cambria Math"/>
+                            <w:lang w:val="en-GB"/>
+                          </w:rPr>
+                          <m:t>y</m:t>
+                        </m:r>
+                      </m:e>
+                      <m:sub>
+                        <m:r>
+                          <w:rPr>
+                            <w:rFonts w:ascii="Cambria Math" w:eastAsiaTheme="minorEastAsia" w:hAnsi="Cambria Math"/>
+                            <w:lang w:val="en-GB"/>
+                          </w:rPr>
+                          <m:t>i</m:t>
+                        </m:r>
+                      </m:sub>
+                    </m:sSub>
+                    <m:r>
+                      <w:rPr>
+                        <w:rFonts w:ascii="Cambria Math" w:eastAsiaTheme="minorEastAsia" w:hAnsi="Cambria Math"/>
+                        <w:lang w:val="en-GB"/>
+                      </w:rPr>
+                      <m:t>-</m:t>
+                    </m:r>
+                    <m:sSub>
+                      <m:sSubPr>
+                        <m:ctrlPr>
+                          <w:rPr>
+                            <w:rFonts w:ascii="Cambria Math" w:eastAsiaTheme="minorEastAsia" w:hAnsi="Cambria Math"/>
+                            <w:bCs/>
+                            <w:i/>
+                            <w:lang w:val="en-GB"/>
+                          </w:rPr>
+                        </m:ctrlPr>
+                      </m:sSubPr>
+                      <m:e>
+                        <m:acc>
+                          <m:accPr>
+                            <m:ctrlPr>
+                              <w:rPr>
+                                <w:rFonts w:ascii="Cambria Math" w:eastAsiaTheme="minorEastAsia" w:hAnsi="Cambria Math"/>
+                                <w:bCs/>
+                                <w:i/>
+                                <w:lang w:val="en-GB"/>
+                              </w:rPr>
+                            </m:ctrlPr>
+                          </m:accPr>
+                          <m:e>
+                            <m:r>
+                              <w:rPr>
+                                <w:rFonts w:ascii="Cambria Math" w:eastAsiaTheme="minorEastAsia" w:hAnsi="Cambria Math"/>
+                                <w:lang w:val="en-GB"/>
+                              </w:rPr>
+                              <m:t>y</m:t>
+                            </m:r>
+                          </m:e>
+                        </m:acc>
+                      </m:e>
+                      <m:sub>
+                        <m:r>
+                          <w:rPr>
+                            <w:rFonts w:ascii="Cambria Math" w:eastAsiaTheme="minorEastAsia" w:hAnsi="Cambria Math"/>
+                            <w:lang w:val="en-GB"/>
+                          </w:rPr>
+                          <m:t>i</m:t>
+                        </m:r>
+                      </m:sub>
+                    </m:sSub>
+                  </m:e>
+                </m:d>
+              </m:e>
+              <m:sup>
+                <m:r>
+                  <w:rPr>
+                    <w:rFonts w:ascii="Cambria Math" w:eastAsiaTheme="minorEastAsia" w:hAnsi="Cambria Math"/>
+                    <w:lang w:val="en-GB"/>
+                  </w:rPr>
+                  <m:t>2</m:t>
+                </m:r>
+              </m:sup>
+            </m:sSup>
+          </m:e>
+        </m:nary>
+      </m:oMath>
+      <w:r>
+        <w:rPr>
+          <w:rFonts w:eastAsiaTheme="minorEastAsia"/>
+          <w:bCs/>
+          <w:lang w:val="en-GB"/>
+        </w:rPr>
+        <w:t>).</w:t>
+      </w:r>
+      <w:r>
+        <w:rPr>
+          <w:rFonts w:eastAsiaTheme="minorEastAsia"/>
+          <w:bCs/>
+          <w:lang w:val="en-GB"/>
+        </w:rPr>
+        <w:t xml:space="preserve"> </w:t>
+      </w:r>
+    </w:p>
+    <w:p>
+      <w:pPr>
+        <w:pStyle w:val="ListParagraph"/>
+        <w:numPr>
+          <w:ilvl w:val="0"/>
+          <w:numId w:val="6"/>
+        </w:numPr>
+        <w:rPr>
+          <w:rFonts w:eastAsiaTheme="minorEastAsia"/>
+          <w:iCs/>
+          <w:lang w:val="en-GB"/>
+        </w:rPr>
+      </w:pPr>
+      <w:r>
+        <w:rPr>
+          <w:rFonts w:eastAsiaTheme="minorEastAsia"/>
+          <w:iCs/>
+          <w:lang w:val="en-GB"/>
+        </w:rPr>
+        <w:t xml:space="preserve">Instead of a line, the function will now be a </w:t>
+      </w:r>
+      <w:r>
+        <w:rPr>
+          <w:rFonts w:eastAsiaTheme="minorEastAsia"/>
+          <w:b/>
+          <w:bCs/>
+          <w:i/>
+          <w:lang w:val="en-GB"/>
+        </w:rPr>
+        <w:t>Hyperplane</w:t>
+      </w:r>
+      <w:r>
+        <w:rPr>
+          <w:rFonts w:eastAsiaTheme="minorEastAsia"/>
+          <w:iCs/>
+          <w:lang w:val="en-GB"/>
+        </w:rPr>
+        <w:t>.</w:t>
+      </w:r>
+      <w:r>
+        <w:rPr>
+          <w:rFonts w:eastAsiaTheme="minorEastAsia"/>
+          <w:iCs/>
+          <w:lang w:val="en-GB"/>
+        </w:rPr>
+        <w:t xml:space="preserve"> Therefore, in this case the Least Squares Estimates minimize the distance between each data point and its closest point on this hyperplane.</w:t>
+      </w:r>
+    </w:p>
+    <w:p>
+      <w:pPr>
+        <w:pStyle w:val="ListParagraph"/>
+        <w:numPr>
+          <w:ilvl w:val="0"/>
+          <w:numId w:val="6"/>
+        </w:numPr>
+        <w:rPr>
+          <w:rFonts w:eastAsiaTheme="minorEastAsia"/>
+          <w:iCs/>
+          <w:lang w:val="en-GB"/>
+        </w:rPr>
+      </w:pPr>
+      <w:r>
+        <w:rPr>
+          <w:rFonts w:eastAsiaTheme="minorEastAsia"/>
+          <w:iCs/>
+          <w:lang w:val="en-GB"/>
+        </w:rPr>
+        <w:t xml:space="preserve">For multiple Linear Regression, the standard error, t-statistic and p-value will tell you whether one variable </w:t>
+      </w:r>
+      <m:oMath>
+        <m:sSub>
+          <m:sSubPr>
+            <m:ctrlPr>
+              <w:rPr>
+                <w:rFonts w:ascii="Cambria Math" w:eastAsiaTheme="minorEastAsia" w:hAnsi="Cambria Math"/>
+                <w:i/>
+                <w:iCs/>
+                <w:lang w:val="en-GB"/>
+              </w:rPr>
+            </m:ctrlPr>
+          </m:sSubPr>
+          <m:e>
+            <m:r>
+              <w:rPr>
+                <w:rFonts w:ascii="Cambria Math" w:eastAsiaTheme="minorEastAsia" w:hAnsi="Cambria Math"/>
+                <w:lang w:val="en-GB"/>
+              </w:rPr>
+              <m:t>X</m:t>
+            </m:r>
+          </m:e>
+          <m:sub>
+            <m:r>
+              <w:rPr>
+                <w:rFonts w:ascii="Cambria Math" w:eastAsiaTheme="minorEastAsia" w:hAnsi="Cambria Math"/>
+                <w:lang w:val="en-GB"/>
+              </w:rPr>
+              <m:t>i</m:t>
+            </m:r>
+          </m:sub>
+        </m:sSub>
+      </m:oMath>
+      <w:r>
+        <w:rPr>
+          <w:rFonts w:eastAsiaTheme="minorEastAsia"/>
+          <w:iCs/>
+          <w:lang w:val="en-GB"/>
+        </w:rPr>
+        <w:t xml:space="preserve"> affects the outcome </w:t>
+      </w:r>
+      <m:oMath>
+        <m:r>
+          <w:rPr>
+            <w:rFonts w:ascii="Cambria Math" w:eastAsiaTheme="minorEastAsia" w:hAnsi="Cambria Math"/>
+            <w:lang w:val="en-GB"/>
+          </w:rPr>
+          <m:t xml:space="preserve">Y </m:t>
+        </m:r>
+      </m:oMath>
+      <w:r>
+        <w:rPr>
+          <w:rFonts w:eastAsiaTheme="minorEastAsia"/>
+          <w:b/>
+          <w:bCs/>
+          <w:i/>
+          <w:lang w:val="en-GB"/>
+        </w:rPr>
+        <w:t>in the presence of the other variables</w:t>
+      </w:r>
+      <w:r>
+        <w:rPr>
+          <w:rFonts w:eastAsiaTheme="minorEastAsia"/>
+          <w:iCs/>
+          <w:lang w:val="en-GB"/>
+        </w:rPr>
+        <w:t xml:space="preserve">. Although a variable may not have a significant affect in the presence of other variables, it could have a significant effect on its own. </w:t>
+      </w:r>
+    </w:p>
+    <w:p>
+      <w:pPr>
+        <w:pStyle w:val="ListParagraph"/>
+        <w:numPr>
+          <w:ilvl w:val="0"/>
+          <w:numId w:val="6"/>
+        </w:numPr>
+        <w:rPr>
+          <w:rFonts w:eastAsiaTheme="minorEastAsia"/>
+          <w:iCs/>
+          <w:lang w:val="en-GB"/>
+        </w:rPr>
+      </w:pPr>
+      <w:r>
+        <w:rPr>
+          <w:rFonts w:eastAsiaTheme="minorEastAsia"/>
+          <w:b/>
+          <w:bCs/>
+          <w:i/>
+          <w:lang w:val="en-GB"/>
+        </w:rPr>
+        <w:t>The correlation between the variables</w:t>
+      </w:r>
+      <w:r>
+        <w:rPr>
+          <w:rFonts w:eastAsiaTheme="minorEastAsia"/>
+          <w:iCs/>
+          <w:lang w:val="en-GB"/>
+        </w:rPr>
+        <w:t xml:space="preserve"> will tell you something about whether the information on a certain variable significantly improves the prediction of the model given that you have information on the other variables. In other words, data on a variable may have become redundant in the presence of another variable when they are strongly correlated.</w:t>
+      </w:r>
       <w:bookmarkStart w:id="0" w:name="_GoBack"/>
       <w:bookmarkEnd w:id="0"/>
     </w:p>
@@ -3875,9 +7598,9 @@
 <file path=word/numbering.xml><?xml version="1.0" encoding="utf-8"?>
 <w:numbering xmlns:wpc="http://schemas.microsoft.com/office/word/2010/wordprocessingCanvas" xmlns:cx="http://schemas.microsoft.com/office/drawing/2014/chartex" xmlns:cx1="http://schemas.microsoft.com/office/drawing/2015/9/8/chartex" xmlns:cx2="http://schemas.microsoft.com/office/drawing/2015/10/21/chartex" xmlns:cx3="http://schemas.microsoft.com/office/drawing/2016/5/9/chartex" xmlns:cx4="http://schemas.microsoft.com/office/drawing/2016/5/10/chartex" xmlns:cx5="http://schemas.microsoft.com/office/drawing/2016/5/11/chartex" xmlns:cx6="http://schemas.microsoft.com/office/drawing/2016/5/12/chartex" xmlns:cx7="http://schemas.microsoft.com/office/drawing/2016/5/13/chartex" xmlns:cx8="http://schemas.microsoft.com/office/drawing/2016/5/14/chartex" xmlns:mc="http://schemas.openxmlformats.org/markup-compatibility/2006" xmlns:aink="http://schemas.microsoft.com/office/drawing/2016/ink" xmlns:am3d="http://schemas.microsoft.com/office/drawing/2017/model3d" xmlns:o="urn:schemas-microsoft-com:office:office" xmlns:r="http://schemas.openxmlformats.org/officeDocument/2006/relationships" xmlns:m="http://schemas.openxmlformats.org/officeDocument/2006/math" xmlns:v="urn:schemas-microsoft-com:vml" xmlns:wp14="http://schemas.microsoft.com/office/word/2010/wordprocessingDrawing" xmlns:wp="http://schemas.openxmlformats.org/drawingml/2006/wordprocessingDrawing" xmlns:w10="urn:schemas-microsoft-com:office:word" xmlns:w="http://schemas.openxmlformats.org/wordprocessingml/2006/main" xmlns:w14="http://schemas.microsoft.com/office/word/2010/wordml" xmlns:w15="http://schemas.microsoft.com/office/word/2012/wordml" xmlns:w16cid="http://schemas.microsoft.com/office/word/2016/wordml/cid" xmlns:w16se="http://schemas.microsoft.com/office/word/2015/wordml/symex" xmlns:wpg="http://schemas.microsoft.com/office/word/2010/wordprocessingGroup" xmlns:wpi="http://schemas.microsoft.com/office/word/2010/wordprocessingInk" xmlns:wne="http://schemas.microsoft.com/office/word/2006/wordml" xmlns:wps="http://schemas.microsoft.com/office/word/2010/wordprocessingShape" mc:Ignorable="w14 w15 w16se w16cid wp14">
   <w:abstractNum w:abstractNumId="0" w15:restartNumberingAfterBreak="0">
-    <w:nsid w:val="167707E4"/>
+    <w:nsid w:val="14DF5FDE"/>
     <w:multiLevelType w:val="hybridMultilevel"/>
-    <w:tmpl w:val="95D23DB2"/>
+    <w:tmpl w:val="24B0C94E"/>
     <w:lvl w:ilvl="0" w:tplc="20000001">
       <w:start w:val="1"/>
       <w:numFmt w:val="bullet"/>
@@ -3988,9 +7711,9 @@
     </w:lvl>
   </w:abstractNum>
   <w:abstractNum w:abstractNumId="1" w15:restartNumberingAfterBreak="0">
-    <w:nsid w:val="2C0F6949"/>
+    <w:nsid w:val="167707E4"/>
     <w:multiLevelType w:val="hybridMultilevel"/>
-    <w:tmpl w:val="77D835B8"/>
+    <w:tmpl w:val="95D23DB2"/>
     <w:lvl w:ilvl="0" w:tplc="20000001">
       <w:start w:val="1"/>
       <w:numFmt w:val="bullet"/>
@@ -4101,9 +7824,9 @@
     </w:lvl>
   </w:abstractNum>
   <w:abstractNum w:abstractNumId="2" w15:restartNumberingAfterBreak="0">
-    <w:nsid w:val="2C6E327B"/>
+    <w:nsid w:val="243D64EE"/>
     <w:multiLevelType w:val="hybridMultilevel"/>
-    <w:tmpl w:val="AD30BD6E"/>
+    <w:tmpl w:val="50645E40"/>
     <w:lvl w:ilvl="0" w:tplc="20000001">
       <w:start w:val="1"/>
       <w:numFmt w:val="bullet"/>
@@ -4214,9 +7937,9 @@
     </w:lvl>
   </w:abstractNum>
   <w:abstractNum w:abstractNumId="3" w15:restartNumberingAfterBreak="0">
-    <w:nsid w:val="5FBF6275"/>
+    <w:nsid w:val="2C0F6949"/>
     <w:multiLevelType w:val="hybridMultilevel"/>
-    <w:tmpl w:val="01068066"/>
+    <w:tmpl w:val="77D835B8"/>
     <w:lvl w:ilvl="0" w:tplc="20000001">
       <w:start w:val="1"/>
       <w:numFmt w:val="bullet"/>
@@ -4326,17 +8049,249 @@
       </w:rPr>
     </w:lvl>
   </w:abstractNum>
+  <w:abstractNum w:abstractNumId="4" w15:restartNumberingAfterBreak="0">
+    <w:nsid w:val="2C6E327B"/>
+    <w:multiLevelType w:val="hybridMultilevel"/>
+    <w:tmpl w:val="194CF01C"/>
+    <w:lvl w:ilvl="0" w:tplc="20000001">
+      <w:start w:val="1"/>
+      <w:numFmt w:val="bullet"/>
+      <w:lvlText w:val=""/>
+      <w:lvlJc w:val="left"/>
+      <w:pPr>
+        <w:ind w:left="720" w:hanging="360"/>
+      </w:pPr>
+      <w:rPr>
+        <w:rFonts w:ascii="Symbol" w:hAnsi="Symbol" w:hint="default"/>
+      </w:rPr>
+    </w:lvl>
+    <w:lvl w:ilvl="1" w:tplc="20000003" w:tentative="1">
+      <w:start w:val="1"/>
+      <w:numFmt w:val="bullet"/>
+      <w:lvlText w:val="o"/>
+      <w:lvlJc w:val="left"/>
+      <w:pPr>
+        <w:ind w:left="1440" w:hanging="360"/>
+      </w:pPr>
+      <w:rPr>
+        <w:rFonts w:ascii="Courier New" w:hAnsi="Courier New" w:cs="Courier New" w:hint="default"/>
+      </w:rPr>
+    </w:lvl>
+    <w:lvl w:ilvl="2" w:tplc="20000005" w:tentative="1">
+      <w:start w:val="1"/>
+      <w:numFmt w:val="bullet"/>
+      <w:lvlText w:val=""/>
+      <w:lvlJc w:val="left"/>
+      <w:pPr>
+        <w:ind w:left="2160" w:hanging="360"/>
+      </w:pPr>
+      <w:rPr>
+        <w:rFonts w:ascii="Wingdings" w:hAnsi="Wingdings" w:hint="default"/>
+      </w:rPr>
+    </w:lvl>
+    <w:lvl w:ilvl="3" w:tplc="20000001" w:tentative="1">
+      <w:start w:val="1"/>
+      <w:numFmt w:val="bullet"/>
+      <w:lvlText w:val=""/>
+      <w:lvlJc w:val="left"/>
+      <w:pPr>
+        <w:ind w:left="2880" w:hanging="360"/>
+      </w:pPr>
+      <w:rPr>
+        <w:rFonts w:ascii="Symbol" w:hAnsi="Symbol" w:hint="default"/>
+      </w:rPr>
+    </w:lvl>
+    <w:lvl w:ilvl="4" w:tplc="20000003" w:tentative="1">
+      <w:start w:val="1"/>
+      <w:numFmt w:val="bullet"/>
+      <w:lvlText w:val="o"/>
+      <w:lvlJc w:val="left"/>
+      <w:pPr>
+        <w:ind w:left="3600" w:hanging="360"/>
+      </w:pPr>
+      <w:rPr>
+        <w:rFonts w:ascii="Courier New" w:hAnsi="Courier New" w:cs="Courier New" w:hint="default"/>
+      </w:rPr>
+    </w:lvl>
+    <w:lvl w:ilvl="5" w:tplc="20000005" w:tentative="1">
+      <w:start w:val="1"/>
+      <w:numFmt w:val="bullet"/>
+      <w:lvlText w:val=""/>
+      <w:lvlJc w:val="left"/>
+      <w:pPr>
+        <w:ind w:left="4320" w:hanging="360"/>
+      </w:pPr>
+      <w:rPr>
+        <w:rFonts w:ascii="Wingdings" w:hAnsi="Wingdings" w:hint="default"/>
+      </w:rPr>
+    </w:lvl>
+    <w:lvl w:ilvl="6" w:tplc="20000001" w:tentative="1">
+      <w:start w:val="1"/>
+      <w:numFmt w:val="bullet"/>
+      <w:lvlText w:val=""/>
+      <w:lvlJc w:val="left"/>
+      <w:pPr>
+        <w:ind w:left="5040" w:hanging="360"/>
+      </w:pPr>
+      <w:rPr>
+        <w:rFonts w:ascii="Symbol" w:hAnsi="Symbol" w:hint="default"/>
+      </w:rPr>
+    </w:lvl>
+    <w:lvl w:ilvl="7" w:tplc="20000003" w:tentative="1">
+      <w:start w:val="1"/>
+      <w:numFmt w:val="bullet"/>
+      <w:lvlText w:val="o"/>
+      <w:lvlJc w:val="left"/>
+      <w:pPr>
+        <w:ind w:left="5760" w:hanging="360"/>
+      </w:pPr>
+      <w:rPr>
+        <w:rFonts w:ascii="Courier New" w:hAnsi="Courier New" w:cs="Courier New" w:hint="default"/>
+      </w:rPr>
+    </w:lvl>
+    <w:lvl w:ilvl="8" w:tplc="20000005" w:tentative="1">
+      <w:start w:val="1"/>
+      <w:numFmt w:val="bullet"/>
+      <w:lvlText w:val=""/>
+      <w:lvlJc w:val="left"/>
+      <w:pPr>
+        <w:ind w:left="6480" w:hanging="360"/>
+      </w:pPr>
+      <w:rPr>
+        <w:rFonts w:ascii="Wingdings" w:hAnsi="Wingdings" w:hint="default"/>
+      </w:rPr>
+    </w:lvl>
+  </w:abstractNum>
+  <w:abstractNum w:abstractNumId="5" w15:restartNumberingAfterBreak="0">
+    <w:nsid w:val="5FBF6275"/>
+    <w:multiLevelType w:val="hybridMultilevel"/>
+    <w:tmpl w:val="01068066"/>
+    <w:lvl w:ilvl="0" w:tplc="20000001">
+      <w:start w:val="1"/>
+      <w:numFmt w:val="bullet"/>
+      <w:lvlText w:val=""/>
+      <w:lvlJc w:val="left"/>
+      <w:pPr>
+        <w:ind w:left="720" w:hanging="360"/>
+      </w:pPr>
+      <w:rPr>
+        <w:rFonts w:ascii="Symbol" w:hAnsi="Symbol" w:hint="default"/>
+      </w:rPr>
+    </w:lvl>
+    <w:lvl w:ilvl="1" w:tplc="20000003" w:tentative="1">
+      <w:start w:val="1"/>
+      <w:numFmt w:val="bullet"/>
+      <w:lvlText w:val="o"/>
+      <w:lvlJc w:val="left"/>
+      <w:pPr>
+        <w:ind w:left="1440" w:hanging="360"/>
+      </w:pPr>
+      <w:rPr>
+        <w:rFonts w:ascii="Courier New" w:hAnsi="Courier New" w:cs="Courier New" w:hint="default"/>
+      </w:rPr>
+    </w:lvl>
+    <w:lvl w:ilvl="2" w:tplc="20000005" w:tentative="1">
+      <w:start w:val="1"/>
+      <w:numFmt w:val="bullet"/>
+      <w:lvlText w:val=""/>
+      <w:lvlJc w:val="left"/>
+      <w:pPr>
+        <w:ind w:left="2160" w:hanging="360"/>
+      </w:pPr>
+      <w:rPr>
+        <w:rFonts w:ascii="Wingdings" w:hAnsi="Wingdings" w:hint="default"/>
+      </w:rPr>
+    </w:lvl>
+    <w:lvl w:ilvl="3" w:tplc="20000001" w:tentative="1">
+      <w:start w:val="1"/>
+      <w:numFmt w:val="bullet"/>
+      <w:lvlText w:val=""/>
+      <w:lvlJc w:val="left"/>
+      <w:pPr>
+        <w:ind w:left="2880" w:hanging="360"/>
+      </w:pPr>
+      <w:rPr>
+        <w:rFonts w:ascii="Symbol" w:hAnsi="Symbol" w:hint="default"/>
+      </w:rPr>
+    </w:lvl>
+    <w:lvl w:ilvl="4" w:tplc="20000003" w:tentative="1">
+      <w:start w:val="1"/>
+      <w:numFmt w:val="bullet"/>
+      <w:lvlText w:val="o"/>
+      <w:lvlJc w:val="left"/>
+      <w:pPr>
+        <w:ind w:left="3600" w:hanging="360"/>
+      </w:pPr>
+      <w:rPr>
+        <w:rFonts w:ascii="Courier New" w:hAnsi="Courier New" w:cs="Courier New" w:hint="default"/>
+      </w:rPr>
+    </w:lvl>
+    <w:lvl w:ilvl="5" w:tplc="20000005" w:tentative="1">
+      <w:start w:val="1"/>
+      <w:numFmt w:val="bullet"/>
+      <w:lvlText w:val=""/>
+      <w:lvlJc w:val="left"/>
+      <w:pPr>
+        <w:ind w:left="4320" w:hanging="360"/>
+      </w:pPr>
+      <w:rPr>
+        <w:rFonts w:ascii="Wingdings" w:hAnsi="Wingdings" w:hint="default"/>
+      </w:rPr>
+    </w:lvl>
+    <w:lvl w:ilvl="6" w:tplc="20000001" w:tentative="1">
+      <w:start w:val="1"/>
+      <w:numFmt w:val="bullet"/>
+      <w:lvlText w:val=""/>
+      <w:lvlJc w:val="left"/>
+      <w:pPr>
+        <w:ind w:left="5040" w:hanging="360"/>
+      </w:pPr>
+      <w:rPr>
+        <w:rFonts w:ascii="Symbol" w:hAnsi="Symbol" w:hint="default"/>
+      </w:rPr>
+    </w:lvl>
+    <w:lvl w:ilvl="7" w:tplc="20000003" w:tentative="1">
+      <w:start w:val="1"/>
+      <w:numFmt w:val="bullet"/>
+      <w:lvlText w:val="o"/>
+      <w:lvlJc w:val="left"/>
+      <w:pPr>
+        <w:ind w:left="5760" w:hanging="360"/>
+      </w:pPr>
+      <w:rPr>
+        <w:rFonts w:ascii="Courier New" w:hAnsi="Courier New" w:cs="Courier New" w:hint="default"/>
+      </w:rPr>
+    </w:lvl>
+    <w:lvl w:ilvl="8" w:tplc="20000005" w:tentative="1">
+      <w:start w:val="1"/>
+      <w:numFmt w:val="bullet"/>
+      <w:lvlText w:val=""/>
+      <w:lvlJc w:val="left"/>
+      <w:pPr>
+        <w:ind w:left="6480" w:hanging="360"/>
+      </w:pPr>
+      <w:rPr>
+        <w:rFonts w:ascii="Wingdings" w:hAnsi="Wingdings" w:hint="default"/>
+      </w:rPr>
+    </w:lvl>
+  </w:abstractNum>
   <w:num w:numId="1">
-    <w:abstractNumId w:val="0"/>
+    <w:abstractNumId w:val="1"/>
   </w:num>
   <w:num w:numId="2">
+    <w:abstractNumId w:val="5"/>
+  </w:num>
+  <w:num w:numId="3">
     <w:abstractNumId w:val="3"/>
   </w:num>
-  <w:num w:numId="3">
-    <w:abstractNumId w:val="1"/>
+  <w:num w:numId="4">
+    <w:abstractNumId w:val="4"/>
   </w:num>
-  <w:num w:numId="4">
+  <w:num w:numId="5">
     <w:abstractNumId w:val="2"/>
+  </w:num>
+  <w:num w:numId="6">
+    <w:abstractNumId w:val="0"/>
   </w:num>
 </w:numbering>
 </file>
@@ -5092,7 +9047,7 @@
 </file>
 
 <file path=customXml/itemProps1.xml><?xml version="1.0" encoding="utf-8"?>
-<ds:datastoreItem xmlns:ds="http://schemas.openxmlformats.org/officeDocument/2006/customXml" ds:itemID="{37150E11-2361-4FCF-AE06-3D423435AD8E}">
+<ds:datastoreItem xmlns:ds="http://schemas.openxmlformats.org/officeDocument/2006/customXml" ds:itemID="{E612F849-B370-40F5-9A9A-35B2D99DCEB4}">
   <ds:schemaRefs>
     <ds:schemaRef ds:uri="http://schemas.openxmlformats.org/officeDocument/2006/bibliography"/>
   </ds:schemaRefs>

</xml_diff>